<commit_message>
Improved palmline search by remove small noise
</commit_message>
<xml_diff>
--- a/OnderzoeksRaport.docx
+++ b/OnderzoeksRaport.docx
@@ -1581,13 +1581,7 @@
               <w:rPr>
                 <w:lang w:eastAsia="en-US"/>
               </w:rPr>
-              <w:t>06-10</w:t>
-            </w:r>
-            <w:r>
-              <w:rPr>
-                <w:lang w:eastAsia="en-US"/>
-              </w:rPr>
-              <w:t>-2015</w:t>
+              <w:t>06-10-2015</w:t>
             </w:r>
           </w:p>
         </w:tc>
@@ -2658,7 +2652,7 @@
           <w:sz w:val="20"/>
           <w:szCs w:val="20"/>
         </w:rPr>
-        <w:t xml:space="preserve"> </w:t>
+        <w:t xml:space="preserve"> feature extraction methode </w:t>
       </w:r>
       <w:r>
         <w:rPr>
@@ -2668,7 +2662,7 @@
           <w:sz w:val="20"/>
           <w:szCs w:val="20"/>
         </w:rPr>
-        <w:t>feature extraction methode</w:t>
+        <w:t>vergelijkt</w:t>
       </w:r>
       <w:r>
         <w:rPr>
@@ -2678,7 +2672,7 @@
           <w:sz w:val="20"/>
           <w:szCs w:val="20"/>
         </w:rPr>
-        <w:t xml:space="preserve"> </w:t>
+        <w:t>, die gebruikt</w:t>
       </w:r>
       <w:r>
         <w:rPr>
@@ -2688,7 +2682,7 @@
           <w:sz w:val="20"/>
           <w:szCs w:val="20"/>
         </w:rPr>
-        <w:t>vergelijkt</w:t>
+        <w:t xml:space="preserve"> kunnen</w:t>
       </w:r>
       <w:r>
         <w:rPr>
@@ -2698,7 +2692,7 @@
           <w:sz w:val="20"/>
           <w:szCs w:val="20"/>
         </w:rPr>
-        <w:t>, die gebruikt</w:t>
+        <w:t xml:space="preserve"> worden hand </w:t>
       </w:r>
       <w:r>
         <w:rPr>
@@ -2708,7 +2702,7 @@
           <w:sz w:val="20"/>
           <w:szCs w:val="20"/>
         </w:rPr>
-        <w:t xml:space="preserve"> kunnen</w:t>
+        <w:t>gebaren te herkennen</w:t>
       </w:r>
       <w:r>
         <w:rPr>
@@ -2718,7 +2712,7 @@
           <w:sz w:val="20"/>
           <w:szCs w:val="20"/>
         </w:rPr>
-        <w:t xml:space="preserve"> worden hand </w:t>
+        <w:t xml:space="preserve"> uit een video beeld zonder diepte</w:t>
       </w:r>
       <w:r>
         <w:rPr>
@@ -2728,7 +2722,7 @@
           <w:sz w:val="20"/>
           <w:szCs w:val="20"/>
         </w:rPr>
-        <w:t>gebaren te herkennen</w:t>
+        <w:t xml:space="preserve">. </w:t>
       </w:r>
       <w:r>
         <w:rPr>
@@ -2738,7 +2732,7 @@
           <w:sz w:val="20"/>
           <w:szCs w:val="20"/>
         </w:rPr>
-        <w:t xml:space="preserve"> uit een video beeld zonder diepte</w:t>
+        <w:t xml:space="preserve"> Het doel van dit onderzoek is om een robuste feature extraction methode te vinden voor een vision product die enkele gebaren kan herkennen, die herkent kunnen worden aan enkel de </w:t>
       </w:r>
       <w:r>
         <w:rPr>
@@ -2748,7 +2742,7 @@
           <w:sz w:val="20"/>
           <w:szCs w:val="20"/>
         </w:rPr>
-        <w:t xml:space="preserve">. </w:t>
+        <w:t xml:space="preserve">extentie van </w:t>
       </w:r>
       <w:r>
         <w:rPr>
@@ -2758,7 +2752,7 @@
           <w:sz w:val="20"/>
           <w:szCs w:val="20"/>
         </w:rPr>
-        <w:t xml:space="preserve"> Het doel van dit onderzoek is om een robuste feature extraction methode te vinden voor een vision product die enkele gebaren kan herkennen, die herkent kunnen worden aan enkel de </w:t>
+        <w:t>elke</w:t>
       </w:r>
       <w:r>
         <w:rPr>
@@ -2768,7 +2762,7 @@
           <w:sz w:val="20"/>
           <w:szCs w:val="20"/>
         </w:rPr>
-        <w:t xml:space="preserve">extentie van </w:t>
+        <w:t xml:space="preserve"> v</w:t>
       </w:r>
       <w:r>
         <w:rPr>
@@ -2778,7 +2772,7 @@
           <w:sz w:val="20"/>
           <w:szCs w:val="20"/>
         </w:rPr>
-        <w:t>elke</w:t>
+        <w:t>inger</w:t>
       </w:r>
       <w:r>
         <w:rPr>
@@ -2788,7 +2782,7 @@
           <w:sz w:val="20"/>
           <w:szCs w:val="20"/>
         </w:rPr>
-        <w:t xml:space="preserve"> v</w:t>
+        <w:t xml:space="preserve">. In dit </w:t>
       </w:r>
       <w:r>
         <w:rPr>
@@ -2798,7 +2792,7 @@
           <w:sz w:val="20"/>
           <w:szCs w:val="20"/>
         </w:rPr>
-        <w:t>inger</w:t>
+        <w:t>onderzoek zijn drie</w:t>
       </w:r>
       <w:r>
         <w:rPr>
@@ -2808,7 +2802,7 @@
           <w:sz w:val="20"/>
           <w:szCs w:val="20"/>
         </w:rPr>
-        <w:t>.</w:t>
+        <w:t xml:space="preserve"> verschillende methode  vergeleken </w:t>
       </w:r>
       <w:r>
         <w:rPr>
@@ -2818,7 +2812,7 @@
           <w:sz w:val="20"/>
           <w:szCs w:val="20"/>
         </w:rPr>
-        <w:t xml:space="preserve"> In dit </w:t>
+        <w:t>en</w:t>
       </w:r>
       <w:r>
         <w:rPr>
@@ -2828,7 +2822,7 @@
           <w:sz w:val="20"/>
           <w:szCs w:val="20"/>
         </w:rPr>
-        <w:t>onderzoek zijn drie</w:t>
+        <w:t xml:space="preserve"> de meest </w:t>
       </w:r>
       <w:r>
         <w:rPr>
@@ -2838,7 +2832,7 @@
           <w:sz w:val="20"/>
           <w:szCs w:val="20"/>
         </w:rPr>
-        <w:t xml:space="preserve"> verschillende methode </w:t>
+        <w:t>robuste</w:t>
       </w:r>
       <w:r>
         <w:rPr>
@@ -2848,7 +2842,7 @@
           <w:sz w:val="20"/>
           <w:szCs w:val="20"/>
         </w:rPr>
-        <w:t xml:space="preserve"> vergeleken </w:t>
+        <w:t xml:space="preserve"> </w:t>
       </w:r>
       <w:r>
         <w:rPr>
@@ -2858,7 +2852,7 @@
           <w:sz w:val="20"/>
           <w:szCs w:val="20"/>
         </w:rPr>
-        <w:t>en</w:t>
+        <w:t xml:space="preserve">methode </w:t>
       </w:r>
       <w:r>
         <w:rPr>
@@ -2868,7 +2862,7 @@
           <w:sz w:val="20"/>
           <w:szCs w:val="20"/>
         </w:rPr>
-        <w:t xml:space="preserve"> de meest </w:t>
+        <w:t>is uitgekozen</w:t>
       </w:r>
       <w:r>
         <w:rPr>
@@ -2878,9 +2872,37 @@
           <w:sz w:val="20"/>
           <w:szCs w:val="20"/>
         </w:rPr>
-        <w:t>robuste</w:t>
-      </w:r>
-      <w:r>
+        <w:t>.</w:t>
+      </w:r>
+      <w:r>
+        <w:t xml:space="preserve"> </w:t>
+      </w:r>
+    </w:p>
+    <w:p>
+      <w:pPr>
+        <w:pStyle w:val="Heading1"/>
+        <w:rPr>
+          <w:rFonts w:ascii="Georgia" w:hAnsi="Georgia"/>
+          <w:color w:val="000000"/>
+          <w:sz w:val="20"/>
+          <w:szCs w:val="20"/>
+        </w:rPr>
+      </w:pPr>
+      <w:bookmarkStart w:id="3" w:name="_Toc431891756"/>
+      <w:r>
+        <w:t>2</w:t>
+      </w:r>
+      <w:r>
+        <w:tab/>
+        <w:t>Onderzoek</w:t>
+      </w:r>
+      <w:bookmarkStart w:id="4" w:name="_Toc430176874"/>
+      <w:bookmarkEnd w:id="2"/>
+      <w:bookmarkEnd w:id="3"/>
+    </w:p>
+    <w:p>
+      <w:pPr>
+        <w:pStyle w:val="Heading1"/>
         <w:rPr>
           <w:rFonts w:ascii="Georgia" w:hAnsi="Georgia"/>
           <w:b w:val="0"/>
@@ -2888,8 +2910,7 @@
           <w:sz w:val="20"/>
           <w:szCs w:val="20"/>
         </w:rPr>
-        <w:t xml:space="preserve"> </w:t>
-      </w:r>
+      </w:pPr>
       <w:r>
         <w:rPr>
           <w:rFonts w:ascii="Georgia" w:hAnsi="Georgia"/>
@@ -2898,7 +2919,7 @@
           <w:sz w:val="20"/>
           <w:szCs w:val="20"/>
         </w:rPr>
-        <w:t xml:space="preserve">methode </w:t>
+        <w:t xml:space="preserve">De vraag die dit onderzoek probeerd te beantwoorden is: ‘Wat is de meest </w:t>
       </w:r>
       <w:r>
         <w:rPr>
@@ -2908,7 +2929,7 @@
           <w:sz w:val="20"/>
           <w:szCs w:val="20"/>
         </w:rPr>
-        <w:t>is uitgekozen</w:t>
+        <w:t>geschikte</w:t>
       </w:r>
       <w:r>
         <w:rPr>
@@ -2918,44 +2939,8 @@
           <w:sz w:val="20"/>
           <w:szCs w:val="20"/>
         </w:rPr>
-        <w:t>.</w:t>
-      </w:r>
-      <w:r>
-        <w:t xml:space="preserve"> </w:t>
-      </w:r>
-    </w:p>
-    <w:p>
-      <w:pPr>
-        <w:pStyle w:val="Heading1"/>
-        <w:rPr>
-          <w:rFonts w:ascii="Georgia" w:hAnsi="Georgia"/>
-          <w:color w:val="000000"/>
-          <w:sz w:val="20"/>
-          <w:szCs w:val="20"/>
-        </w:rPr>
-      </w:pPr>
-      <w:bookmarkStart w:id="3" w:name="_Toc431891756"/>
-      <w:r>
-        <w:t>2</w:t>
-      </w:r>
-      <w:r>
-        <w:tab/>
-        <w:t>Onderzoek</w:t>
-      </w:r>
-      <w:bookmarkStart w:id="4" w:name="_Toc430176874"/>
-      <w:bookmarkEnd w:id="2"/>
-      <w:bookmarkEnd w:id="3"/>
-    </w:p>
-    <w:p>
-      <w:pPr>
-        <w:pStyle w:val="Heading1"/>
-        <w:rPr>
-          <w:rFonts w:ascii="Georgia" w:hAnsi="Georgia"/>
-          <w:bCs w:val="0"/>
-          <w:sz w:val="20"/>
-          <w:szCs w:val="20"/>
-        </w:rPr>
-      </w:pPr>
+        <w:t xml:space="preserve"> feature </w:t>
+      </w:r>
       <w:r>
         <w:rPr>
           <w:rFonts w:ascii="Georgia" w:hAnsi="Georgia"/>
@@ -2964,7 +2949,7 @@
           <w:sz w:val="20"/>
           <w:szCs w:val="20"/>
         </w:rPr>
-        <w:t xml:space="preserve">De vraag die dit onderzoek probeerd te beantwoorden is: ‘Wat is de meest </w:t>
+        <w:t>robuste</w:t>
       </w:r>
       <w:r>
         <w:rPr>
@@ -2974,7 +2959,7 @@
           <w:sz w:val="20"/>
           <w:szCs w:val="20"/>
         </w:rPr>
-        <w:t>geschikte</w:t>
+        <w:t xml:space="preserve"> methoden </w:t>
       </w:r>
       <w:r>
         <w:rPr>
@@ -2984,7 +2969,7 @@
           <w:sz w:val="20"/>
           <w:szCs w:val="20"/>
         </w:rPr>
-        <w:t xml:space="preserve"> feature </w:t>
+        <w:t>om de extentie van de verschillende vingers te bepalen</w:t>
       </w:r>
       <w:r>
         <w:rPr>
@@ -2994,7 +2979,7 @@
           <w:sz w:val="20"/>
           <w:szCs w:val="20"/>
         </w:rPr>
-        <w:t>robuste</w:t>
+        <w:t>?’</w:t>
       </w:r>
       <w:r>
         <w:rPr>
@@ -3004,7 +2989,7 @@
           <w:sz w:val="20"/>
           <w:szCs w:val="20"/>
         </w:rPr>
-        <w:t xml:space="preserve"> methoden </w:t>
+        <w:t>.</w:t>
       </w:r>
       <w:r>
         <w:rPr>
@@ -3014,7 +2999,7 @@
           <w:sz w:val="20"/>
           <w:szCs w:val="20"/>
         </w:rPr>
-        <w:t>om de extentie van de verschillende vingers te bepalen</w:t>
+        <w:t xml:space="preserve"> </w:t>
       </w:r>
       <w:r>
         <w:rPr>
@@ -3024,7 +3009,7 @@
           <w:sz w:val="20"/>
           <w:szCs w:val="20"/>
         </w:rPr>
-        <w:t>?’</w:t>
+        <w:t xml:space="preserve"> Om deze vraag te kunnen beantwoorden bepalen en vergelijken we de </w:t>
       </w:r>
       <w:r>
         <w:rPr>
@@ -3034,7 +3019,7 @@
           <w:sz w:val="20"/>
           <w:szCs w:val="20"/>
         </w:rPr>
-        <w:t>.</w:t>
+        <w:t>limitaties</w:t>
       </w:r>
       <w:r>
         <w:rPr>
@@ -3054,7 +3039,7 @@
           <w:sz w:val="20"/>
           <w:szCs w:val="20"/>
         </w:rPr>
-        <w:t xml:space="preserve"> Om deze vraag te kunnen beantwoorden bepalen en vergelijken we de </w:t>
+        <w:t>van</w:t>
       </w:r>
       <w:r>
         <w:rPr>
@@ -3064,7 +3049,7 @@
           <w:sz w:val="20"/>
           <w:szCs w:val="20"/>
         </w:rPr>
-        <w:t>limitaties</w:t>
+        <w:t xml:space="preserve"> elke methode</w:t>
       </w:r>
       <w:r>
         <w:rPr>
@@ -3074,9 +3059,12 @@
           <w:sz w:val="20"/>
           <w:szCs w:val="20"/>
         </w:rPr>
-        <w:t xml:space="preserve"> </w:t>
-      </w:r>
-      <w:r>
+        <w:t xml:space="preserve">. </w:t>
+      </w:r>
+    </w:p>
+    <w:p>
+      <w:pPr>
+        <w:pStyle w:val="Heading1"/>
         <w:rPr>
           <w:rFonts w:ascii="Georgia" w:hAnsi="Georgia"/>
           <w:b w:val="0"/>
@@ -3084,8 +3072,7 @@
           <w:sz w:val="20"/>
           <w:szCs w:val="20"/>
         </w:rPr>
-        <w:t>van</w:t>
-      </w:r>
+      </w:pPr>
       <w:r>
         <w:rPr>
           <w:rFonts w:ascii="Georgia" w:hAnsi="Georgia"/>
@@ -3094,21 +3081,9 @@
           <w:sz w:val="20"/>
           <w:szCs w:val="20"/>
         </w:rPr>
-        <w:t xml:space="preserve"> elke methode.</w:t>
-      </w:r>
-      <w:r>
-        <w:rPr>
-          <w:rFonts w:ascii="Georgia" w:hAnsi="Georgia"/>
-          <w:bCs w:val="0"/>
-          <w:sz w:val="20"/>
-          <w:szCs w:val="20"/>
-        </w:rPr>
-        <w:t xml:space="preserve"> </w:t>
-      </w:r>
-    </w:p>
-    <w:p>
-      <w:pPr>
-        <w:pStyle w:val="Heading1"/>
+        <w:t xml:space="preserve">De </w:t>
+      </w:r>
+      <w:r>
         <w:rPr>
           <w:rFonts w:ascii="Georgia" w:hAnsi="Georgia"/>
           <w:b w:val="0"/>
@@ -3116,7 +3091,8 @@
           <w:sz w:val="20"/>
           <w:szCs w:val="20"/>
         </w:rPr>
-      </w:pPr>
+        <w:t xml:space="preserve">volgende </w:t>
+      </w:r>
       <w:r>
         <w:rPr>
           <w:rFonts w:ascii="Georgia" w:hAnsi="Georgia"/>
@@ -3125,7 +3101,7 @@
           <w:sz w:val="20"/>
           <w:szCs w:val="20"/>
         </w:rPr>
-        <w:t xml:space="preserve">De </w:t>
+        <w:t>drie</w:t>
       </w:r>
       <w:r>
         <w:rPr>
@@ -3135,7 +3111,7 @@
           <w:sz w:val="20"/>
           <w:szCs w:val="20"/>
         </w:rPr>
-        <w:t xml:space="preserve">volgende </w:t>
+        <w:t xml:space="preserve"> metode </w:t>
       </w:r>
       <w:r>
         <w:rPr>
@@ -3145,7 +3121,7 @@
           <w:sz w:val="20"/>
           <w:szCs w:val="20"/>
         </w:rPr>
-        <w:t>drie</w:t>
+        <w:t xml:space="preserve"> </w:t>
       </w:r>
       <w:r>
         <w:rPr>
@@ -3155,7 +3131,7 @@
           <w:sz w:val="20"/>
           <w:szCs w:val="20"/>
         </w:rPr>
-        <w:t xml:space="preserve"> metode zijn vergeleken in dit onderzoek:</w:t>
+        <w:t>zijn vergeleken in dit onderzoek:</w:t>
       </w:r>
     </w:p>
     <w:p>
@@ -3163,7 +3139,7 @@
         <w:pStyle w:val="Heading1"/>
         <w:numPr>
           <w:ilvl w:val="0"/>
-          <w:numId w:val="11"/>
+          <w:numId w:val="13"/>
         </w:numPr>
         <w:spacing w:before="0"/>
         <w:rPr>
@@ -3215,7 +3191,7 @@
         <w:pStyle w:val="ListParagraph"/>
         <w:numPr>
           <w:ilvl w:val="0"/>
-          <w:numId w:val="11"/>
+          <w:numId w:val="13"/>
         </w:numPr>
         <w:autoSpaceDE w:val="0"/>
         <w:autoSpaceDN w:val="0"/>
@@ -3239,40 +3215,7 @@
           <w:szCs w:val="20"/>
           <w:lang w:val="en-US" w:eastAsia="nl-NL"/>
         </w:rPr>
-        <w:t>Real-Time</w:t>
-      </w:r>
-      <w:r>
-        <w:rPr>
-          <w:rFonts w:ascii="Georgia" w:eastAsiaTheme="majorEastAsia" w:hAnsi="Georgia" w:cstheme="majorBidi"/>
-          <w:bCs/>
-          <w:color w:val="000000"/>
-          <w:sz w:val="20"/>
-          <w:szCs w:val="20"/>
-          <w:lang w:val="en-US" w:eastAsia="nl-NL"/>
-        </w:rPr>
-        <w:t xml:space="preserve"> Hand Gesture Recognition Using </w:t>
-      </w:r>
-      <w:r>
-        <w:rPr>
-          <w:rFonts w:ascii="Georgia" w:eastAsiaTheme="majorEastAsia" w:hAnsi="Georgia" w:cstheme="majorBidi"/>
-          <w:bCs/>
-          <w:color w:val="000000"/>
-          <w:sz w:val="20"/>
-          <w:szCs w:val="20"/>
-          <w:lang w:val="en-US" w:eastAsia="nl-NL"/>
-        </w:rPr>
-        <w:t>Finger Segmentation</w:t>
-      </w:r>
-      <w:r>
-        <w:rPr>
-          <w:rFonts w:ascii="Georgia" w:eastAsiaTheme="majorEastAsia" w:hAnsi="Georgia" w:cstheme="majorBidi"/>
-          <w:bCs/>
-          <w:color w:val="000000"/>
-          <w:sz w:val="20"/>
-          <w:szCs w:val="20"/>
-          <w:lang w:val="en-US" w:eastAsia="nl-NL"/>
-        </w:rPr>
-        <w:t xml:space="preserve"> </w:t>
+        <w:t xml:space="preserve">Real-Time Hand Gesture Recognition Using Finger Segmentation </w:t>
       </w:r>
       <w:r>
         <w:rPr>
@@ -3292,7 +3235,7 @@
         <w:pStyle w:val="ListParagraph"/>
         <w:numPr>
           <w:ilvl w:val="0"/>
-          <w:numId w:val="11"/>
+          <w:numId w:val="13"/>
         </w:numPr>
         <w:autoSpaceDE w:val="0"/>
         <w:autoSpaceDN w:val="0"/>
@@ -3565,46 +3508,95 @@
     <w:p>
       <w:pPr>
         <w:pStyle w:val="Heading2"/>
-        <w:rPr>
-          <w:rFonts w:ascii="Georgia" w:hAnsi="Georgia"/>
-          <w:color w:val="000000"/>
-          <w:sz w:val="20"/>
-          <w:szCs w:val="20"/>
-          <w:lang w:val="en-US"/>
-        </w:rPr>
-      </w:pPr>
-      <w:r>
-        <w:rPr>
-          <w:lang w:val="en-US"/>
-        </w:rPr>
+      </w:pPr>
+      <w:r>
         <w:t>2.1</w:t>
       </w:r>
       <w:r>
-        <w:rPr>
-          <w:lang w:val="en-US"/>
-        </w:rPr>
         <w:tab/>
       </w:r>
       <w:r>
-        <w:rPr>
-          <w:lang w:val="en-US"/>
-        </w:rPr>
         <w:t>De</w:t>
       </w:r>
       <w:r>
-        <w:rPr>
-          <w:lang w:val="en-US"/>
-        </w:rPr>
         <w:t xml:space="preserve"> </w:t>
       </w:r>
-      <w:proofErr w:type="spellStart"/>
-      <w:r>
-        <w:rPr>
-          <w:lang w:val="en-US"/>
-        </w:rPr>
+      <w:r>
         <w:t>methodes</w:t>
       </w:r>
-      <w:proofErr w:type="spellEnd"/>
+    </w:p>
+    <w:p>
+      <w:pPr>
+        <w:rPr>
+          <w:lang w:eastAsia="en-US"/>
+        </w:rPr>
+      </w:pPr>
+      <w:r>
+        <w:rPr>
+          <w:lang w:eastAsia="en-US"/>
+        </w:rPr>
+        <w:t>Bij al de drie method</w:t>
+      </w:r>
+      <w:r>
+        <w:rPr>
+          <w:lang w:eastAsia="en-US"/>
+        </w:rPr>
+        <w:t xml:space="preserve">e wordt er gebruikt gemaakt van een huidskleur filter. Hierbij </w:t>
+      </w:r>
+      <w:r>
+        <w:rPr>
+          <w:lang w:eastAsia="en-US"/>
+        </w:rPr>
+        <w:t>verschilt het of er gebruikt gemaakt wordt van een</w:t>
+      </w:r>
+      <w:r>
+        <w:rPr>
+          <w:lang w:eastAsia="en-US"/>
+        </w:rPr>
+        <w:t xml:space="preserve"> HSV </w:t>
+      </w:r>
+      <w:r>
+        <w:rPr>
+          <w:lang w:eastAsia="en-US"/>
+        </w:rPr>
+        <w:t xml:space="preserve">of en YcbCr kleuren </w:t>
+      </w:r>
+      <w:r>
+        <w:rPr>
+          <w:lang w:eastAsia="en-US"/>
+        </w:rPr>
+        <w:t>filter</w:t>
+      </w:r>
+      <w:r>
+        <w:rPr>
+          <w:lang w:eastAsia="en-US"/>
+        </w:rPr>
+        <w:t xml:space="preserve">. Deze verschillen negeren we bij onze afweging van de methodes, omdat </w:t>
+      </w:r>
+      <w:r>
+        <w:rPr>
+          <w:lang w:eastAsia="en-US"/>
+        </w:rPr>
+        <w:t xml:space="preserve">al </w:t>
+      </w:r>
+      <w:r>
+        <w:rPr>
+          <w:lang w:eastAsia="en-US"/>
+        </w:rPr>
+        <w:t>de methodes werken</w:t>
+      </w:r>
+      <w:r>
+        <w:rPr>
+          <w:lang w:eastAsia="en-US"/>
+        </w:rPr>
+        <w:t xml:space="preserve"> met bei</w:t>
+      </w:r>
+      <w:r>
+        <w:rPr>
+          <w:lang w:eastAsia="en-US"/>
+        </w:rPr>
+        <w:t xml:space="preserve">de kleuren filters.  </w:t>
+      </w:r>
     </w:p>
     <w:p>
       <w:pPr>
@@ -3639,8 +3631,190 @@
           <w:lang w:val="en-US" w:eastAsia="en-US"/>
         </w:rPr>
         <w:tab/>
-      </w:r>
-      <w:r>
+        <w:t>An Efficient Real Time Method of Fingertip Detection</w:t>
+      </w:r>
+    </w:p>
+    <w:p>
+      <w:pPr>
+        <w:pStyle w:val="ListParagraph"/>
+        <w:numPr>
+          <w:ilvl w:val="0"/>
+          <w:numId w:val="14"/>
+        </w:numPr>
+      </w:pPr>
+      <w:r>
+        <w:t>Huidskleur filter</w:t>
+      </w:r>
+    </w:p>
+    <w:p>
+      <w:pPr>
+        <w:pStyle w:val="ListParagraph"/>
+        <w:numPr>
+          <w:ilvl w:val="0"/>
+          <w:numId w:val="14"/>
+        </w:numPr>
+      </w:pPr>
+      <w:r>
+        <w:t>Bepaal de richting van de hand</w:t>
+      </w:r>
+    </w:p>
+    <w:p>
+      <w:pPr>
+        <w:pStyle w:val="ListParagraph"/>
+        <w:numPr>
+          <w:ilvl w:val="1"/>
+          <w:numId w:val="14"/>
+        </w:numPr>
+      </w:pPr>
+      <w:r>
+        <w:t>Arm zoeken</w:t>
+      </w:r>
+    </w:p>
+    <w:p>
+      <w:pPr>
+        <w:pStyle w:val="ListParagraph"/>
+        <w:numPr>
+          <w:ilvl w:val="2"/>
+          <w:numId w:val="14"/>
+        </w:numPr>
+      </w:pPr>
+      <w:r>
+        <w:t>De arm is de</w:t>
+      </w:r>
+      <w:r>
+        <w:t xml:space="preserve"> </w:t>
+      </w:r>
+      <w:r>
+        <w:t xml:space="preserve">rand </w:t>
+      </w:r>
+      <w:r>
+        <w:t xml:space="preserve"> van de afbeelding de m</w:t>
+      </w:r>
+      <w:r>
+        <w:t>eeste overlap heeft met de blob</w:t>
+      </w:r>
+    </w:p>
+    <w:p>
+      <w:pPr>
+        <w:pStyle w:val="ListParagraph"/>
+        <w:numPr>
+          <w:ilvl w:val="1"/>
+          <w:numId w:val="14"/>
+        </w:numPr>
+        <w:rPr>
+          <w:lang w:val="en-US"/>
+        </w:rPr>
+      </w:pPr>
+      <w:r>
+        <w:t>De richting van de hand gaat van de rand van de afbeelding waar de arm zich bevind,  naar de andere kant van de afbeelding</w:t>
+      </w:r>
+    </w:p>
+    <w:p>
+      <w:pPr>
+        <w:pStyle w:val="ListParagraph"/>
+        <w:numPr>
+          <w:ilvl w:val="0"/>
+          <w:numId w:val="14"/>
+        </w:numPr>
+      </w:pPr>
+      <w:r>
+        <w:t>Pols positie bepalen</w:t>
+      </w:r>
+    </w:p>
+    <w:p>
+      <w:pPr>
+        <w:pStyle w:val="ListParagraph"/>
+        <w:numPr>
+          <w:ilvl w:val="1"/>
+          <w:numId w:val="14"/>
+        </w:numPr>
+      </w:pPr>
+      <w:r>
+        <w:t>Pixels tellen in de r</w:t>
+      </w:r>
+      <w:r>
+        <w:t>ijen</w:t>
+      </w:r>
+      <w:r>
+        <w:t xml:space="preserve"> haaks op de hand richting</w:t>
+      </w:r>
+    </w:p>
+    <w:p>
+      <w:pPr>
+        <w:pStyle w:val="ListParagraph"/>
+        <w:numPr>
+          <w:ilvl w:val="1"/>
+          <w:numId w:val="14"/>
+        </w:numPr>
+      </w:pPr>
+      <w:r>
+        <w:t>De laaste rij vinden vanuit de pols, voordat</w:t>
+      </w:r>
+      <w:r>
+        <w:t xml:space="preserve"> het aantal pixels per rij </w:t>
+      </w:r>
+      <w:r>
+        <w:t xml:space="preserve"> sterk begint toe te nemen.</w:t>
+      </w:r>
+      <w:r>
+        <w:t xml:space="preserve"> </w:t>
+      </w:r>
+    </w:p>
+    <w:p>
+      <w:pPr>
+        <w:pStyle w:val="ListParagraph"/>
+        <w:numPr>
+          <w:ilvl w:val="0"/>
+          <w:numId w:val="14"/>
+        </w:numPr>
+      </w:pPr>
+      <w:r>
+        <w:t xml:space="preserve">Crop de afbeelding </w:t>
+      </w:r>
+      <w:r>
+        <w:t>om de blob, zonder arm</w:t>
+      </w:r>
+    </w:p>
+    <w:p>
+      <w:pPr>
+        <w:pStyle w:val="ListParagraph"/>
+        <w:numPr>
+          <w:ilvl w:val="0"/>
+          <w:numId w:val="14"/>
+        </w:numPr>
+      </w:pPr>
+      <w:r>
+        <w:t>Zoek naar fingers</w:t>
+      </w:r>
+    </w:p>
+    <w:p>
+      <w:pPr>
+        <w:pStyle w:val="ListParagraph"/>
+        <w:numPr>
+          <w:ilvl w:val="1"/>
+          <w:numId w:val="14"/>
+        </w:numPr>
+      </w:pPr>
+      <w:r>
+        <w:lastRenderedPageBreak/>
+        <w:t>Zet de waardes binnen de blob naar een verloop van 0 bij de pols naar 255 aan de andere zijde van de afbeelding</w:t>
+      </w:r>
+    </w:p>
+    <w:p>
+      <w:pPr>
+        <w:pStyle w:val="ListParagraph"/>
+        <w:numPr>
+          <w:ilvl w:val="1"/>
+          <w:numId w:val="14"/>
+        </w:numPr>
+      </w:pPr>
+      <w:r>
+        <w:t xml:space="preserve">Bepaal de threshold waarde, aan de hand van de hoogste waarde </w:t>
+      </w:r>
+    </w:p>
+    <w:p>
+      <w:pPr>
+        <w:pStyle w:val="Heading1"/>
         <w:rPr>
           <w:b w:val="0"/>
           <w:bCs w:val="0"/>
@@ -3649,14 +3823,8 @@
           <w:szCs w:val="24"/>
           <w:lang w:val="en-US" w:eastAsia="en-US"/>
         </w:rPr>
-        <w:t>An Efficient Real Time Method of Fingertip Detection</w:t>
-      </w:r>
-      <w:bookmarkStart w:id="5" w:name="_GoBack"/>
-      <w:bookmarkEnd w:id="5"/>
-    </w:p>
-    <w:p>
-      <w:pPr>
-        <w:pStyle w:val="Heading1"/>
+      </w:pPr>
+      <w:r>
         <w:rPr>
           <w:b w:val="0"/>
           <w:bCs w:val="0"/>
@@ -3665,7 +3833,8 @@
           <w:szCs w:val="24"/>
           <w:lang w:val="en-US" w:eastAsia="en-US"/>
         </w:rPr>
-      </w:pPr>
+        <w:t>2.2.2</w:t>
+      </w:r>
       <w:r>
         <w:rPr>
           <w:b w:val="0"/>
@@ -3675,7 +3844,7 @@
           <w:szCs w:val="24"/>
           <w:lang w:val="en-US" w:eastAsia="en-US"/>
         </w:rPr>
-        <w:t>2.2.2</w:t>
+        <w:tab/>
       </w:r>
       <w:r>
         <w:rPr>
@@ -3686,9 +3855,306 @@
           <w:szCs w:val="24"/>
           <w:lang w:val="en-US" w:eastAsia="en-US"/>
         </w:rPr>
-        <w:tab/>
-      </w:r>
-      <w:r>
+        <w:t>Real-Time Hand Gesture Recognition Using Finger Segmentation</w:t>
+      </w:r>
+    </w:p>
+    <w:p>
+      <w:pPr>
+        <w:pStyle w:val="ListParagraph"/>
+        <w:numPr>
+          <w:ilvl w:val="0"/>
+          <w:numId w:val="17"/>
+        </w:numPr>
+      </w:pPr>
+      <w:r>
+        <w:t>Huidskleur filter</w:t>
+      </w:r>
+    </w:p>
+    <w:p>
+      <w:pPr>
+        <w:pStyle w:val="ListParagraph"/>
+        <w:numPr>
+          <w:ilvl w:val="0"/>
+          <w:numId w:val="17"/>
+        </w:numPr>
+      </w:pPr>
+      <w:r>
+        <w:t>Vindt het midden en de radius van de hand palm</w:t>
+      </w:r>
+    </w:p>
+    <w:p>
+      <w:pPr>
+        <w:pStyle w:val="ListParagraph"/>
+        <w:numPr>
+          <w:ilvl w:val="1"/>
+          <w:numId w:val="17"/>
+        </w:numPr>
+      </w:pPr>
+      <w:r>
+        <w:t>Distance transform</w:t>
+      </w:r>
+    </w:p>
+    <w:p>
+      <w:pPr>
+        <w:pStyle w:val="ListParagraph"/>
+        <w:numPr>
+          <w:ilvl w:val="2"/>
+          <w:numId w:val="17"/>
+        </w:numPr>
+      </w:pPr>
+      <w:r>
+        <w:t>Hoogste waarde is de radius van de palm</w:t>
+      </w:r>
+    </w:p>
+    <w:p>
+      <w:pPr>
+        <w:pStyle w:val="ListParagraph"/>
+        <w:numPr>
+          <w:ilvl w:val="2"/>
+          <w:numId w:val="17"/>
+        </w:numPr>
+      </w:pPr>
+      <w:r>
+        <w:t>De positie van de hoogste waarde is het midden van de palm</w:t>
+      </w:r>
+    </w:p>
+    <w:p>
+      <w:pPr>
+        <w:pStyle w:val="ListParagraph"/>
+        <w:numPr>
+          <w:ilvl w:val="0"/>
+          <w:numId w:val="17"/>
+        </w:numPr>
+      </w:pPr>
+      <w:r>
+        <w:t>Vindt de pols</w:t>
+      </w:r>
+    </w:p>
+    <w:p>
+      <w:pPr>
+        <w:pStyle w:val="ListParagraph"/>
+        <w:numPr>
+          <w:ilvl w:val="1"/>
+          <w:numId w:val="17"/>
+        </w:numPr>
+      </w:pPr>
+      <w:r>
+        <w:t xml:space="preserve">Maak een mask van de contour van een cirkel met een radius van </w:t>
+      </w:r>
+      <w:r>
+        <w:t xml:space="preserve">1.2 keer </w:t>
+      </w:r>
+      <w:r>
+        <w:t>die van de</w:t>
+      </w:r>
+      <w:r>
+        <w:t xml:space="preserve"> palm.</w:t>
+      </w:r>
+    </w:p>
+    <w:p>
+      <w:pPr>
+        <w:pStyle w:val="ListParagraph"/>
+        <w:numPr>
+          <w:ilvl w:val="1"/>
+          <w:numId w:val="17"/>
+        </w:numPr>
+      </w:pPr>
+      <w:r>
+        <w:t>Voor de mask uit op het binaire plaatje van de hand.</w:t>
+      </w:r>
+    </w:p>
+    <w:p>
+      <w:pPr>
+        <w:pStyle w:val="ListParagraph"/>
+        <w:numPr>
+          <w:ilvl w:val="1"/>
+          <w:numId w:val="17"/>
+        </w:numPr>
+      </w:pPr>
+      <w:r>
+        <w:t>Vind de grootste blob</w:t>
+      </w:r>
+    </w:p>
+    <w:p>
+      <w:pPr>
+        <w:pStyle w:val="ListParagraph"/>
+        <w:numPr>
+          <w:ilvl w:val="1"/>
+          <w:numId w:val="17"/>
+        </w:numPr>
+      </w:pPr>
+      <w:r>
+        <w:t>Een lijn tussen de twee uiteinde van de blob is de pols.</w:t>
+      </w:r>
+    </w:p>
+    <w:p>
+      <w:pPr>
+        <w:pStyle w:val="ListParagraph"/>
+        <w:numPr>
+          <w:ilvl w:val="0"/>
+          <w:numId w:val="17"/>
+        </w:numPr>
+      </w:pPr>
+      <w:r>
+        <w:t>Bepaal de orientatie van de hand</w:t>
+      </w:r>
+    </w:p>
+    <w:p>
+      <w:pPr>
+        <w:pStyle w:val="ListParagraph"/>
+        <w:numPr>
+          <w:ilvl w:val="1"/>
+          <w:numId w:val="17"/>
+        </w:numPr>
+      </w:pPr>
+      <w:r>
+        <w:t>De richting waar de hand is gelijk aan de lijn die van het midden van de pols naar het midden van de palm gaat.</w:t>
+      </w:r>
+    </w:p>
+    <w:p>
+      <w:pPr>
+        <w:pStyle w:val="ListParagraph"/>
+        <w:numPr>
+          <w:ilvl w:val="0"/>
+          <w:numId w:val="17"/>
+        </w:numPr>
+      </w:pPr>
+      <w:r>
+        <w:t xml:space="preserve">Verwijder </w:t>
+      </w:r>
+      <w:r>
+        <w:t>alles onder de pols uit de afbeelding</w:t>
+      </w:r>
+    </w:p>
+    <w:p>
+      <w:pPr>
+        <w:pStyle w:val="ListParagraph"/>
+        <w:numPr>
+          <w:ilvl w:val="0"/>
+          <w:numId w:val="17"/>
+        </w:numPr>
+      </w:pPr>
+      <w:r>
+        <w:t xml:space="preserve">Verwijder alle pixels binnen de cirkel ten grootte van .2 keer de palm de palm radius </w:t>
+      </w:r>
+    </w:p>
+    <w:p>
+      <w:pPr>
+        <w:pStyle w:val="ListParagraph"/>
+        <w:numPr>
+          <w:ilvl w:val="0"/>
+          <w:numId w:val="17"/>
+        </w:numPr>
+      </w:pPr>
+      <w:r>
+        <w:t>Zoek de duim</w:t>
+      </w:r>
+    </w:p>
+    <w:p>
+      <w:pPr>
+        <w:pStyle w:val="ListParagraph"/>
+        <w:numPr>
+          <w:ilvl w:val="1"/>
+          <w:numId w:val="17"/>
+        </w:numPr>
+      </w:pPr>
+      <w:r>
+        <w:t>Zoek een vinger met een hoek tussen het midden van een vinger en de palm groter is dan 50 graden.</w:t>
+      </w:r>
+    </w:p>
+    <w:p>
+      <w:pPr>
+        <w:pStyle w:val="ListParagraph"/>
+        <w:numPr>
+          <w:ilvl w:val="0"/>
+          <w:numId w:val="17"/>
+        </w:numPr>
+      </w:pPr>
+      <w:r>
+        <w:t>Zoek de palm lijn (een lijn oder de wijsvinger tot pink)</w:t>
+      </w:r>
+    </w:p>
+    <w:p>
+      <w:pPr>
+        <w:pStyle w:val="ListParagraph"/>
+        <w:numPr>
+          <w:ilvl w:val="1"/>
+          <w:numId w:val="17"/>
+        </w:numPr>
+      </w:pPr>
+      <w:r>
+        <w:t>Tel in rijen parrelel aan de pols het aantal gaten in de blob</w:t>
+      </w:r>
+    </w:p>
+    <w:p>
+      <w:pPr>
+        <w:pStyle w:val="ListParagraph"/>
+        <w:numPr>
+          <w:ilvl w:val="2"/>
+          <w:numId w:val="17"/>
+        </w:numPr>
+      </w:pPr>
+      <w:r>
+        <w:t>Verdeel de te brede vinger blobs in meerdere blobs.</w:t>
+      </w:r>
+    </w:p>
+    <w:p>
+      <w:pPr>
+        <w:pStyle w:val="ListParagraph"/>
+        <w:numPr>
+          <w:ilvl w:val="2"/>
+          <w:numId w:val="17"/>
+        </w:numPr>
+      </w:pPr>
+      <w:r>
+        <w:t>Zoek de eerste rij met een threshold aantal onderbrekingen. Deze threshold is 2 als de duim zichtbaar is en 2</w:t>
+      </w:r>
+      <w:r>
+        <w:t xml:space="preserve"> als de duim niet zichtbaar is</w:t>
+      </w:r>
+      <w:r>
+        <w:t xml:space="preserve">. </w:t>
+      </w:r>
+    </w:p>
+    <w:p>
+      <w:pPr>
+        <w:pStyle w:val="ListParagraph"/>
+        <w:numPr>
+          <w:ilvl w:val="0"/>
+          <w:numId w:val="17"/>
+        </w:numPr>
+      </w:pPr>
+      <w:r>
+        <w:t>Label de vingers met de correcte naam</w:t>
+      </w:r>
+    </w:p>
+    <w:p>
+      <w:pPr>
+        <w:pStyle w:val="ListParagraph"/>
+        <w:numPr>
+          <w:ilvl w:val="1"/>
+          <w:numId w:val="17"/>
+        </w:numPr>
+      </w:pPr>
+      <w:r>
+        <w:t>Verdeel de palm lijn in 4 gelijke stukken</w:t>
+      </w:r>
+    </w:p>
+    <w:p>
+      <w:pPr>
+        <w:pStyle w:val="ListParagraph"/>
+        <w:numPr>
+          <w:ilvl w:val="1"/>
+          <w:numId w:val="17"/>
+        </w:numPr>
+      </w:pPr>
+      <w:r>
+        <w:t>Bepaal waar de vingers op de palm lijn liggen en label de vingers hiernaar.</w:t>
+      </w:r>
+    </w:p>
+    <w:p>
+      <w:pPr>
+        <w:pStyle w:val="Heading1"/>
         <w:rPr>
           <w:b w:val="0"/>
           <w:bCs w:val="0"/>
@@ -3697,12 +4163,8 @@
           <w:szCs w:val="24"/>
           <w:lang w:val="en-US" w:eastAsia="en-US"/>
         </w:rPr>
-        <w:t>Real-Time Hand Gesture Recognition Using Finger Segmentation</w:t>
-      </w:r>
-    </w:p>
-    <w:p>
-      <w:pPr>
-        <w:pStyle w:val="Heading1"/>
+      </w:pPr>
+      <w:r>
         <w:rPr>
           <w:b w:val="0"/>
           <w:bCs w:val="0"/>
@@ -3711,7 +4173,8 @@
           <w:szCs w:val="24"/>
           <w:lang w:val="en-US" w:eastAsia="en-US"/>
         </w:rPr>
-      </w:pPr>
+        <w:t>2.2.3</w:t>
+      </w:r>
       <w:r>
         <w:rPr>
           <w:b w:val="0"/>
@@ -3721,7 +4184,7 @@
           <w:szCs w:val="24"/>
           <w:lang w:val="en-US" w:eastAsia="en-US"/>
         </w:rPr>
-        <w:t>2.2.3</w:t>
+        <w:tab/>
       </w:r>
       <w:r>
         <w:rPr>
@@ -3732,9 +4195,522 @@
           <w:szCs w:val="24"/>
           <w:lang w:val="en-US" w:eastAsia="en-US"/>
         </w:rPr>
+        <w:t>A novel finger and hand pose estimation technique for real-time hand gesture recognition</w:t>
+      </w:r>
+    </w:p>
+    <w:p>
+      <w:pPr>
+        <w:pStyle w:val="ListParagraph"/>
+        <w:numPr>
+          <w:ilvl w:val="0"/>
+          <w:numId w:val="18"/>
+        </w:numPr>
+        <w:rPr>
+          <w:lang w:val="en-US"/>
+        </w:rPr>
+      </w:pPr>
+      <w:r>
+        <w:rPr>
+          <w:lang w:val="en-US"/>
+        </w:rPr>
+        <w:t>Canny filter</w:t>
+      </w:r>
+    </w:p>
+    <w:p>
+      <w:pPr>
+        <w:pStyle w:val="ListParagraph"/>
+        <w:numPr>
+          <w:ilvl w:val="0"/>
+          <w:numId w:val="18"/>
+        </w:numPr>
+      </w:pPr>
+      <w:r>
+        <w:t xml:space="preserve">Threshold op </w:t>
+      </w:r>
+      <w:r>
+        <w:t>de</w:t>
+      </w:r>
+      <w:r>
+        <w:t xml:space="preserve"> grijs waarde</w:t>
+      </w:r>
+    </w:p>
+    <w:p>
+      <w:pPr>
+        <w:pStyle w:val="ListParagraph"/>
+        <w:numPr>
+          <w:ilvl w:val="0"/>
+          <w:numId w:val="18"/>
+        </w:numPr>
+      </w:pPr>
+      <w:r>
+        <w:t>And operator op de twee resultaten</w:t>
+      </w:r>
+    </w:p>
+    <w:p>
+      <w:pPr>
+        <w:pStyle w:val="ListParagraph"/>
+        <w:numPr>
+          <w:ilvl w:val="0"/>
+          <w:numId w:val="18"/>
+        </w:numPr>
+      </w:pPr>
+      <w:r>
+        <w:t>Huidskleur filter</w:t>
+      </w:r>
+    </w:p>
+    <w:p>
+      <w:pPr>
+        <w:pStyle w:val="ListParagraph"/>
+        <w:numPr>
+          <w:ilvl w:val="0"/>
+          <w:numId w:val="18"/>
+        </w:numPr>
+      </w:pPr>
+      <w:r>
+        <w:t>Find de contour</w:t>
+      </w:r>
+    </w:p>
+    <w:p>
+      <w:pPr>
+        <w:pStyle w:val="ListParagraph"/>
+        <w:numPr>
+          <w:ilvl w:val="0"/>
+          <w:numId w:val="18"/>
+        </w:numPr>
+      </w:pPr>
+      <w:r>
+        <w:t>Or operator op de afbeelding van stap 3 en de contour</w:t>
+      </w:r>
+    </w:p>
+    <w:p>
+      <w:pPr>
+        <w:pStyle w:val="ListParagraph"/>
+        <w:numPr>
+          <w:ilvl w:val="0"/>
+          <w:numId w:val="18"/>
+        </w:numPr>
+      </w:pPr>
+      <w:r>
+        <w:t>Schat de dikte van de hand</w:t>
+      </w:r>
+    </w:p>
+    <w:p>
+      <w:pPr>
+        <w:pStyle w:val="ListParagraph"/>
+        <w:numPr>
+          <w:ilvl w:val="0"/>
+          <w:numId w:val="18"/>
+        </w:numPr>
+      </w:pPr>
+      <w:r>
+        <w:t xml:space="preserve">Voer een … operatie op </w:t>
+      </w:r>
+      <w:r>
+        <w:t xml:space="preserve"> </w:t>
+      </w:r>
+    </w:p>
+    <w:p>
+      <w:pPr>
+        <w:pStyle w:val="ListParagraph"/>
+        <w:numPr>
+          <w:ilvl w:val="1"/>
+          <w:numId w:val="18"/>
+        </w:numPr>
+      </w:pPr>
+      <w:r>
+        <w:lastRenderedPageBreak/>
+        <w:t>Een … met een hoogte en breedte van een vinger dikte</w:t>
+      </w:r>
+    </w:p>
+    <w:p>
+      <w:pPr>
+        <w:pStyle w:val="ListParagraph"/>
+        <w:numPr>
+          <w:ilvl w:val="2"/>
+          <w:numId w:val="18"/>
+        </w:numPr>
+      </w:pPr>
+      <w:r>
+        <w:t>Een cirkel met een radius van 1/3 heeft waarde -1</w:t>
+      </w:r>
+    </w:p>
+    <w:p>
+      <w:pPr>
+        <w:pStyle w:val="ListParagraph"/>
+        <w:numPr>
+          <w:ilvl w:val="2"/>
+          <w:numId w:val="18"/>
+        </w:numPr>
+      </w:pPr>
+      <w:r>
+        <w:t>De alles in een radius tusen 2/3 en 3/3 een waarde van 1</w:t>
+      </w:r>
+    </w:p>
+    <w:p>
+      <w:pPr>
+        <w:pStyle w:val="ListParagraph"/>
+        <w:numPr>
+          <w:ilvl w:val="2"/>
+          <w:numId w:val="18"/>
+        </w:numPr>
+      </w:pPr>
+      <w:r>
+        <w:t>Overige waarde zijn 0</w:t>
+      </w:r>
+    </w:p>
+    <w:p>
+      <w:pPr>
+        <w:pStyle w:val="ListParagraph"/>
+        <w:numPr>
+          <w:ilvl w:val="0"/>
+          <w:numId w:val="18"/>
+        </w:numPr>
+      </w:pPr>
+      <w:r>
+        <w:t xml:space="preserve">Voer </w:t>
+      </w:r>
+      <w:r>
+        <w:t>een</w:t>
+      </w:r>
+      <w:r>
+        <w:t xml:space="preserve"> threshold</w:t>
+      </w:r>
+      <w:r>
+        <w:t xml:space="preserve"> met als minimum waarde 5^0.5*vinger dikte en een het dubbele voor de maximum waarde</w:t>
+      </w:r>
+    </w:p>
+    <w:p>
+      <w:pPr>
+        <w:pStyle w:val="ListParagraph"/>
+        <w:numPr>
+          <w:ilvl w:val="0"/>
+          <w:numId w:val="18"/>
+        </w:numPr>
+      </w:pPr>
+      <w:r>
+        <w:t>V</w:t>
+      </w:r>
+      <w:r>
+        <w:t>ind de pols</w:t>
+      </w:r>
+    </w:p>
+    <w:p>
+      <w:pPr>
+        <w:pStyle w:val="ListParagraph"/>
+        <w:numPr>
+          <w:ilvl w:val="1"/>
+          <w:numId w:val="18"/>
+        </w:numPr>
+      </w:pPr>
+      <w:r>
+        <w:t>Verwijder arm</w:t>
+      </w:r>
+    </w:p>
+    <w:p>
+      <w:pPr>
+        <w:pStyle w:val="ListParagraph"/>
+        <w:numPr>
+          <w:ilvl w:val="2"/>
+          <w:numId w:val="18"/>
+        </w:numPr>
+      </w:pPr>
+      <w:r>
+        <w:t>Center of mass van de afbeelding van stap 8</w:t>
+      </w:r>
+    </w:p>
+    <w:p>
+      <w:pPr>
+        <w:pStyle w:val="ListParagraph"/>
+        <w:numPr>
+          <w:ilvl w:val="2"/>
+          <w:numId w:val="18"/>
+        </w:numPr>
+      </w:pPr>
+      <w:r>
+        <w:t xml:space="preserve">Verwijder alles buiten in cirkel op de center of mass positie en met een radius van </w:t>
+      </w:r>
+      <w:r>
+        <w:t>6.25</w:t>
+      </w:r>
+      <w:r>
+        <w:t xml:space="preserve"> * de finger dikte.</w:t>
+      </w:r>
+    </w:p>
+    <w:p>
+      <w:pPr>
+        <w:pStyle w:val="ListParagraph"/>
+        <w:numPr>
+          <w:ilvl w:val="1"/>
+          <w:numId w:val="18"/>
+        </w:numPr>
+      </w:pPr>
+      <w:r>
+        <w:t>Bepaal de omtrek</w:t>
+      </w:r>
+    </w:p>
+    <w:p>
+      <w:pPr>
+        <w:pStyle w:val="ListParagraph"/>
+        <w:numPr>
+          <w:ilvl w:val="1"/>
+          <w:numId w:val="18"/>
+        </w:numPr>
+      </w:pPr>
+      <w:r>
+        <w:t>Center of mass van de omtrek is het midden van de hand</w:t>
+      </w:r>
+    </w:p>
+    <w:p>
+      <w:pPr>
+        <w:pStyle w:val="ListParagraph"/>
+        <w:numPr>
+          <w:ilvl w:val="1"/>
+          <w:numId w:val="18"/>
+        </w:numPr>
+      </w:pPr>
+      <w:r>
+        <w:t xml:space="preserve">Bepaal de orientatie van de hand. Dit is gelijk aan de lijn van hand </w:t>
+      </w:r>
+      <w:r>
+        <w:t>vinger center of mass</w:t>
+      </w:r>
+      <w:r>
+        <w:t xml:space="preserve"> naar vinger center of mass</w:t>
+      </w:r>
+    </w:p>
+    <w:p>
+      <w:pPr>
+        <w:pStyle w:val="ListParagraph"/>
+        <w:numPr>
+          <w:ilvl w:val="1"/>
+          <w:numId w:val="18"/>
+        </w:numPr>
+      </w:pPr>
+      <w:r>
+        <w:t>Pols positie is door 2.5 fingerdikte  te bewegen vanuit de hand center of mass in tegenovergestelde richting van de hand</w:t>
+      </w:r>
+    </w:p>
+    <w:p/>
+    <w:p>
+      <w:pPr>
+        <w:rPr>
+          <w:lang w:eastAsia="en-US"/>
+        </w:rPr>
+      </w:pPr>
+    </w:p>
+    <w:p>
+      <w:pPr>
+        <w:pStyle w:val="Heading1"/>
+        <w:rPr>
+          <w:rFonts w:ascii="Minion-Black" w:eastAsiaTheme="minorHAnsi" w:hAnsi="Minion-Black" w:cs="Minion-Black"/>
+          <w:color w:val="auto"/>
+          <w:sz w:val="36"/>
+          <w:szCs w:val="36"/>
+          <w:lang w:val="en-US" w:eastAsia="en-US"/>
+        </w:rPr>
+      </w:pPr>
+      <w:r>
+        <w:br w:type="column"/>
+      </w:r>
+      <w:bookmarkStart w:id="5" w:name="_Toc431891757"/>
+      <w:r>
+        <w:rPr>
+          <w:lang w:val="en-US"/>
+        </w:rPr>
+        <w:lastRenderedPageBreak/>
+        <w:t>3</w:t>
+      </w:r>
+      <w:r>
+        <w:rPr>
+          <w:lang w:val="en-US"/>
+        </w:rPr>
         <w:tab/>
       </w:r>
-      <w:r>
+      <w:proofErr w:type="spellStart"/>
+      <w:r>
+        <w:rPr>
+          <w:lang w:val="en-US"/>
+        </w:rPr>
+        <w:t>Uitslag</w:t>
+      </w:r>
+      <w:bookmarkEnd w:id="4"/>
+      <w:bookmarkEnd w:id="5"/>
+      <w:proofErr w:type="spellEnd"/>
+    </w:p>
+    <w:p>
+      <w:pPr>
+        <w:pStyle w:val="Heading2"/>
+        <w:numPr>
+          <w:ilvl w:val="1"/>
+          <w:numId w:val="13"/>
+        </w:numPr>
+        <w:rPr>
+          <w:lang w:val="en-US"/>
+        </w:rPr>
+      </w:pPr>
+      <w:proofErr w:type="spellStart"/>
+      <w:r>
+        <w:rPr>
+          <w:lang w:val="en-US"/>
+        </w:rPr>
+        <w:t>Limitaties</w:t>
+      </w:r>
+      <w:proofErr w:type="spellEnd"/>
+    </w:p>
+    <w:p>
+      <w:pPr>
+        <w:pStyle w:val="NoSpacing"/>
+        <w:rPr>
+          <w:lang w:val="en-US"/>
+        </w:rPr>
+      </w:pPr>
+    </w:p>
+    <w:p>
+      <w:pPr>
+        <w:pStyle w:val="Heading3"/>
+        <w:rPr>
+          <w:rFonts w:asciiTheme="minorHAnsi" w:eastAsiaTheme="minorHAnsi" w:hAnsiTheme="minorHAnsi" w:cstheme="minorBidi"/>
+          <w:color w:val="auto"/>
+          <w:sz w:val="22"/>
+          <w:szCs w:val="22"/>
+          <w:lang w:val="en-US"/>
+        </w:rPr>
+      </w:pPr>
+      <w:r>
+        <w:rPr>
+          <w:lang w:val="en-US"/>
+        </w:rPr>
+        <w:t xml:space="preserve">3.1.1 </w:t>
+      </w:r>
+      <w:r>
+        <w:rPr>
+          <w:lang w:val="en-US"/>
+        </w:rPr>
+        <w:t>An Efficient Real Time Method of Fingertip Detection</w:t>
+      </w:r>
+    </w:p>
+    <w:p>
+      <w:pPr>
+        <w:pStyle w:val="Heading4"/>
+        <w:rPr>
+          <w:lang w:val="en-US" w:eastAsia="en-US"/>
+        </w:rPr>
+      </w:pPr>
+      <w:proofErr w:type="spellStart"/>
+      <w:r>
+        <w:rPr>
+          <w:lang w:val="en-US" w:eastAsia="en-US"/>
+        </w:rPr>
+        <w:t>Voordelen</w:t>
+      </w:r>
+      <w:proofErr w:type="spellEnd"/>
+    </w:p>
+    <w:p>
+      <w:pPr>
+        <w:pStyle w:val="ListParagraph"/>
+        <w:numPr>
+          <w:ilvl w:val="0"/>
+          <w:numId w:val="16"/>
+        </w:numPr>
+      </w:pPr>
+      <w:r>
+        <w:t xml:space="preserve">Weinig stappen en hierdoor waarschijnlijk het </w:t>
+      </w:r>
+      <w:r>
+        <w:t>iets</w:t>
+      </w:r>
+      <w:r>
+        <w:t xml:space="preserve"> e</w:t>
+      </w:r>
+      <w:r>
+        <w:t xml:space="preserve">fficient </w:t>
+      </w:r>
+      <w:r>
+        <w:t>in</w:t>
+      </w:r>
+      <w:r>
+        <w:t xml:space="preserve"> berekenen</w:t>
+      </w:r>
+      <w:r>
+        <w:t xml:space="preserve"> tijd</w:t>
+      </w:r>
+    </w:p>
+    <w:p>
+      <w:pPr>
+        <w:pStyle w:val="Heading4"/>
+        <w:rPr>
+          <w:lang w:val="en-US" w:eastAsia="en-US"/>
+        </w:rPr>
+      </w:pPr>
+      <w:proofErr w:type="spellStart"/>
+      <w:r>
+        <w:rPr>
+          <w:lang w:val="en-US" w:eastAsia="en-US"/>
+        </w:rPr>
+        <w:t>Nadelen</w:t>
+      </w:r>
+      <w:proofErr w:type="spellEnd"/>
+    </w:p>
+    <w:p>
+      <w:pPr>
+        <w:pStyle w:val="ListParagraph"/>
+        <w:numPr>
+          <w:ilvl w:val="0"/>
+          <w:numId w:val="15"/>
+        </w:numPr>
+      </w:pPr>
+      <w:r>
+        <w:t xml:space="preserve">Hand moet parallel of haaks </w:t>
+      </w:r>
+      <w:r>
+        <w:t>aan het beel georienteerd zijn.</w:t>
+      </w:r>
+      <w:r>
+        <w:t xml:space="preserve"> </w:t>
+      </w:r>
+    </w:p>
+    <w:p>
+      <w:pPr>
+        <w:pStyle w:val="ListParagraph"/>
+        <w:numPr>
+          <w:ilvl w:val="0"/>
+          <w:numId w:val="15"/>
+        </w:numPr>
+      </w:pPr>
+      <w:r>
+        <w:t>De arm moet uit het arm verdwijnen, waarbij geen horloge of kledig zichtbaar mag zijn.</w:t>
+      </w:r>
+    </w:p>
+    <w:p>
+      <w:pPr>
+        <w:pStyle w:val="ListParagraph"/>
+        <w:numPr>
+          <w:ilvl w:val="0"/>
+          <w:numId w:val="15"/>
+        </w:numPr>
+      </w:pPr>
+      <w:r>
+        <w:t>Duim kan makelijk gemist worden, doordat die lager in de afbeelding zal zijn als de andere fingers.</w:t>
+      </w:r>
+      <w:r>
+        <w:t xml:space="preserve"> </w:t>
+      </w:r>
+    </w:p>
+    <w:p>
+      <w:pPr>
+        <w:pStyle w:val="ListParagraph"/>
+        <w:numPr>
+          <w:ilvl w:val="0"/>
+          <w:numId w:val="15"/>
+        </w:numPr>
+      </w:pPr>
+      <w:r>
+        <w:t>Als een vinger is ingetrokken, is het niet langer duidelijk van welke naam vinger een vingertop is.</w:t>
+      </w:r>
+    </w:p>
+    <w:p>
+      <w:pPr>
+        <w:pStyle w:val="Heading1"/>
         <w:rPr>
           <w:b w:val="0"/>
           <w:bCs w:val="0"/>
@@ -3743,120 +4719,8 @@
           <w:szCs w:val="24"/>
           <w:lang w:val="en-US" w:eastAsia="en-US"/>
         </w:rPr>
-        <w:t>A novel finger and hand pose estimation technique for real-time hand gesture recognition</w:t>
-      </w:r>
-    </w:p>
-    <w:p>
-      <w:pPr>
-        <w:rPr>
-          <w:lang w:val="en-US" w:eastAsia="en-US"/>
-        </w:rPr>
-      </w:pPr>
-    </w:p>
-    <w:p>
-      <w:pPr>
-        <w:pStyle w:val="Heading1"/>
-        <w:rPr>
-          <w:rFonts w:ascii="Minion-Black" w:eastAsiaTheme="minorHAnsi" w:hAnsi="Minion-Black" w:cs="Minion-Black"/>
-          <w:color w:val="auto"/>
-          <w:sz w:val="36"/>
-          <w:szCs w:val="36"/>
-          <w:lang w:eastAsia="en-US"/>
-        </w:rPr>
-      </w:pPr>
-      <w:r>
-        <w:rPr>
-          <w:lang w:val="en-US"/>
-        </w:rPr>
-        <w:br w:type="column"/>
-      </w:r>
-      <w:bookmarkStart w:id="6" w:name="_Toc431891757"/>
-      <w:r>
-        <w:lastRenderedPageBreak/>
-        <w:t>3</w:t>
-      </w:r>
-      <w:r>
-        <w:tab/>
-        <w:t>Uitslag</w:t>
-      </w:r>
-      <w:bookmarkEnd w:id="4"/>
-      <w:bookmarkEnd w:id="6"/>
-    </w:p>
-    <w:p>
-      <w:pPr>
-        <w:pStyle w:val="Heading2"/>
-        <w:rPr>
-          <w:lang w:val="en-US"/>
-        </w:rPr>
-      </w:pPr>
-      <w:bookmarkStart w:id="7" w:name="_Toc430176875"/>
-      <w:bookmarkStart w:id="8" w:name="_Toc431891758"/>
-      <w:r>
-        <w:rPr>
-          <w:lang w:val="en-US"/>
-        </w:rPr>
-        <w:t>3.1</w:t>
-      </w:r>
-      <w:r>
-        <w:rPr>
-          <w:lang w:val="en-US"/>
-        </w:rPr>
-        <w:tab/>
-      </w:r>
-      <w:bookmarkEnd w:id="7"/>
-      <w:bookmarkEnd w:id="8"/>
-      <w:proofErr w:type="spellStart"/>
-      <w:r>
-        <w:rPr>
-          <w:lang w:val="en-US"/>
-        </w:rPr>
-        <w:t>Limitaties</w:t>
-      </w:r>
-      <w:proofErr w:type="spellEnd"/>
-    </w:p>
-    <w:p>
-      <w:pPr>
-        <w:pStyle w:val="NoSpacing"/>
-        <w:rPr>
-          <w:lang w:val="en-US"/>
-        </w:rPr>
-      </w:pPr>
-    </w:p>
-    <w:p>
-      <w:pPr>
-        <w:pStyle w:val="Heading3"/>
-        <w:rPr>
-          <w:b/>
-          <w:bCs/>
-          <w:lang w:val="en-US"/>
-        </w:rPr>
-      </w:pPr>
-      <w:bookmarkStart w:id="9" w:name="_Toc430176876"/>
-      <w:bookmarkStart w:id="10" w:name="_Toc431891759"/>
-      <w:r>
-        <w:rPr>
-          <w:lang w:val="en-US"/>
-        </w:rPr>
-        <w:t>3.1.1</w:t>
-      </w:r>
-      <w:r>
-        <w:rPr>
-          <w:lang w:val="en-US"/>
-        </w:rPr>
-        <w:tab/>
-      </w:r>
-      <w:bookmarkEnd w:id="9"/>
-      <w:bookmarkEnd w:id="10"/>
-      <w:r>
-        <w:rPr>
-          <w:lang w:val="en-US"/>
-        </w:rPr>
-        <w:t>An Efficient Real Time Method of Fingertip Detection</w:t>
-      </w:r>
-    </w:p>
-    <w:p>
-      <w:pPr>
-        <w:pStyle w:val="Heading1"/>
+      </w:pPr>
+      <w:r>
         <w:rPr>
           <w:b w:val="0"/>
           <w:bCs w:val="0"/>
@@ -3865,7 +4729,8 @@
           <w:szCs w:val="24"/>
           <w:lang w:val="en-US" w:eastAsia="en-US"/>
         </w:rPr>
-      </w:pPr>
+        <w:t>3.1</w:t>
+      </w:r>
       <w:r>
         <w:rPr>
           <w:b w:val="0"/>
@@ -3875,7 +4740,7 @@
           <w:szCs w:val="24"/>
           <w:lang w:val="en-US" w:eastAsia="en-US"/>
         </w:rPr>
-        <w:t>2.2.1</w:t>
+        <w:t>.2</w:t>
       </w:r>
       <w:r>
         <w:rPr>
@@ -3902,6 +4767,88 @@
     </w:p>
     <w:p>
       <w:pPr>
+        <w:pStyle w:val="Heading4"/>
+        <w:rPr>
+          <w:lang w:val="en-US" w:eastAsia="en-US"/>
+        </w:rPr>
+      </w:pPr>
+      <w:proofErr w:type="spellStart"/>
+      <w:r>
+        <w:rPr>
+          <w:lang w:val="en-US" w:eastAsia="en-US"/>
+        </w:rPr>
+        <w:t>Voordelen</w:t>
+      </w:r>
+      <w:bookmarkStart w:id="6" w:name="_GoBack"/>
+      <w:bookmarkEnd w:id="6"/>
+      <w:proofErr w:type="spellEnd"/>
+    </w:p>
+    <w:p>
+      <w:pPr>
+        <w:pStyle w:val="ListParagraph"/>
+        <w:numPr>
+          <w:ilvl w:val="0"/>
+          <w:numId w:val="16"/>
+        </w:numPr>
+      </w:pPr>
+      <w:r>
+        <w:t>Vingers worden ook correct gelabeld als als een aantal vingers zijn ingetrokken</w:t>
+      </w:r>
+    </w:p>
+    <w:p>
+      <w:pPr>
+        <w:pStyle w:val="ListParagraph"/>
+        <w:numPr>
+          <w:ilvl w:val="0"/>
+          <w:numId w:val="16"/>
+        </w:numPr>
+      </w:pPr>
+      <w:r>
+        <w:t>Werkt als vingers niet volledig zichtbaarzijn door de palm of andere vingers</w:t>
+      </w:r>
+    </w:p>
+    <w:p>
+      <w:pPr>
+        <w:pStyle w:val="ListParagraph"/>
+        <w:numPr>
+          <w:ilvl w:val="0"/>
+          <w:numId w:val="16"/>
+        </w:numPr>
+      </w:pPr>
+      <w:r>
+        <w:t>Orientatie van de hand maakt niet uit</w:t>
+      </w:r>
+    </w:p>
+    <w:p>
+      <w:pPr>
+        <w:pStyle w:val="Heading4"/>
+        <w:rPr>
+          <w:lang w:val="en-US" w:eastAsia="en-US"/>
+        </w:rPr>
+      </w:pPr>
+      <w:proofErr w:type="spellStart"/>
+      <w:r>
+        <w:rPr>
+          <w:lang w:val="en-US" w:eastAsia="en-US"/>
+        </w:rPr>
+        <w:t>Nadelen</w:t>
+      </w:r>
+      <w:proofErr w:type="spellEnd"/>
+    </w:p>
+    <w:p>
+      <w:pPr>
+        <w:pStyle w:val="ListParagraph"/>
+        <w:numPr>
+          <w:ilvl w:val="0"/>
+          <w:numId w:val="15"/>
+        </w:numPr>
+      </w:pPr>
+      <w:r>
+        <w:t>Methode kan problemen geven als niet meer dan 1 van de vingers, wijsvinger t/m pink uitgestoken is, doordat de palmlijn verkeerd bepaald word en op de vinger zal liggen. Dit probleem kan ook plaats vinden als alle uitgestoken vingers tegen gedrukt zijn.</w:t>
+      </w:r>
+    </w:p>
+    <w:p>
+      <w:pPr>
         <w:pStyle w:val="Heading1"/>
         <w:rPr>
           <w:b w:val="0"/>
@@ -3921,7 +4868,7 @@
           <w:szCs w:val="24"/>
           <w:lang w:val="en-US" w:eastAsia="en-US"/>
         </w:rPr>
-        <w:t>2.2.1</w:t>
+        <w:t>3.1.</w:t>
       </w:r>
       <w:r>
         <w:rPr>
@@ -3932,7 +4879,7 @@
           <w:szCs w:val="24"/>
           <w:lang w:val="en-US" w:eastAsia="en-US"/>
         </w:rPr>
-        <w:tab/>
+        <w:t>3</w:t>
       </w:r>
       <w:r>
         <w:rPr>
@@ -3943,53 +4890,331 @@
           <w:szCs w:val="24"/>
           <w:lang w:val="en-US" w:eastAsia="en-US"/>
         </w:rPr>
+        <w:tab/>
+      </w:r>
+      <w:r>
+        <w:rPr>
+          <w:b w:val="0"/>
+          <w:bCs w:val="0"/>
+          <w:color w:val="243F60" w:themeColor="accent1" w:themeShade="7F"/>
+          <w:sz w:val="24"/>
+          <w:szCs w:val="24"/>
+          <w:lang w:val="en-US" w:eastAsia="en-US"/>
+        </w:rPr>
         <w:t>A novel finger and hand pose estimation technique for real-time hand gesture recognition</w:t>
       </w:r>
-    </w:p>
-    <w:p>
-      <w:pPr>
-        <w:rPr>
+      <w:r>
+        <w:rPr>
+          <w:b w:val="0"/>
+          <w:bCs w:val="0"/>
+          <w:color w:val="243F60" w:themeColor="accent1" w:themeShade="7F"/>
+          <w:sz w:val="24"/>
+          <w:szCs w:val="24"/>
           <w:lang w:val="en-US" w:eastAsia="en-US"/>
         </w:rPr>
-      </w:pPr>
-    </w:p>
-    <w:p>
-      <w:pPr>
+        <w:t xml:space="preserve"> </w:t>
+      </w:r>
+    </w:p>
+    <w:p>
+      <w:pPr>
+        <w:pStyle w:val="Heading4"/>
         <w:rPr>
           <w:lang w:val="en-US" w:eastAsia="en-US"/>
         </w:rPr>
       </w:pPr>
+      <w:proofErr w:type="spellStart"/>
+      <w:r>
+        <w:rPr>
+          <w:lang w:val="en-US" w:eastAsia="en-US"/>
+        </w:rPr>
+        <w:t>Voordelen</w:t>
+      </w:r>
+      <w:proofErr w:type="spellEnd"/>
+    </w:p>
+    <w:p>
+      <w:pPr>
+        <w:pStyle w:val="ListParagraph"/>
+        <w:numPr>
+          <w:ilvl w:val="0"/>
+          <w:numId w:val="16"/>
+        </w:numPr>
+      </w:pPr>
+      <w:r>
+        <w:t>Vingers worden ook correct gelabeld als als een aantal vingers zijn ingetrokken</w:t>
+      </w:r>
+    </w:p>
+    <w:p>
+      <w:pPr>
+        <w:pStyle w:val="ListParagraph"/>
+        <w:numPr>
+          <w:ilvl w:val="0"/>
+          <w:numId w:val="16"/>
+        </w:numPr>
+      </w:pPr>
+      <w:r>
+        <w:t>Orientatie van de hand maakt niet uit</w:t>
+      </w:r>
+    </w:p>
+    <w:p>
+      <w:pPr>
+        <w:pStyle w:val="Heading4"/>
+        <w:rPr>
+          <w:lang w:val="en-US" w:eastAsia="en-US"/>
+        </w:rPr>
+      </w:pPr>
+      <w:proofErr w:type="spellStart"/>
+      <w:r>
+        <w:rPr>
+          <w:lang w:val="en-US" w:eastAsia="en-US"/>
+        </w:rPr>
+        <w:t>Nadelen</w:t>
+      </w:r>
+      <w:proofErr w:type="spellEnd"/>
+    </w:p>
+    <w:p>
+      <w:pPr>
+        <w:pStyle w:val="ListParagraph"/>
+        <w:numPr>
+          <w:ilvl w:val="0"/>
+          <w:numId w:val="16"/>
+        </w:numPr>
+      </w:pPr>
+      <w:r>
+        <w:t>Werkt niet op de achterzijde van de hand.</w:t>
+      </w:r>
+    </w:p>
+    <w:p>
+      <w:pPr>
+        <w:pStyle w:val="ListParagraph"/>
+        <w:numPr>
+          <w:ilvl w:val="0"/>
+          <w:numId w:val="16"/>
+        </w:numPr>
+      </w:pPr>
+      <w:r>
+        <w:t>De duim mag niet ingetrokken zijn.</w:t>
+      </w:r>
+    </w:p>
+    <w:p>
+      <w:pPr>
+        <w:pStyle w:val="ListParagraph"/>
+        <w:numPr>
+          <w:ilvl w:val="0"/>
+          <w:numId w:val="16"/>
+        </w:numPr>
+      </w:pPr>
+      <w:r>
+        <w:t>Vingers mogen elkaar niet kruisen.</w:t>
+      </w:r>
     </w:p>
     <w:p>
       <w:pPr>
         <w:pStyle w:val="NoSpacing"/>
+      </w:pPr>
+    </w:p>
+    <w:p>
+      <w:pPr>
+        <w:pStyle w:val="Heading1"/>
         <w:rPr>
           <w:lang w:val="en-US"/>
         </w:rPr>
       </w:pPr>
-    </w:p>
-    <w:p>
-      <w:pPr>
-        <w:pStyle w:val="Heading1"/>
-      </w:pPr>
-      <w:bookmarkStart w:id="11" w:name="_Toc430176882"/>
+      <w:bookmarkStart w:id="7" w:name="_Toc430176882"/>
+      <w:r>
+        <w:br w:type="column"/>
+      </w:r>
+      <w:bookmarkStart w:id="8" w:name="_Toc431891760"/>
       <w:r>
         <w:rPr>
           <w:lang w:val="en-US"/>
         </w:rPr>
-        <w:br w:type="column"/>
-      </w:r>
-      <w:bookmarkStart w:id="12" w:name="_Toc431891760"/>
-      <w:r>
         <w:lastRenderedPageBreak/>
         <w:t>4</w:t>
       </w:r>
       <w:r>
+        <w:rPr>
+          <w:lang w:val="en-US"/>
+        </w:rPr>
         <w:tab/>
+      </w:r>
+      <w:proofErr w:type="spellStart"/>
+      <w:r>
+        <w:rPr>
+          <w:lang w:val="en-US"/>
+        </w:rPr>
         <w:t>Conclusie</w:t>
       </w:r>
-      <w:bookmarkEnd w:id="11"/>
-      <w:bookmarkEnd w:id="12"/>
+      <w:bookmarkEnd w:id="7"/>
+      <w:bookmarkEnd w:id="8"/>
+      <w:proofErr w:type="spellEnd"/>
+    </w:p>
+    <w:p>
+      <w:pPr>
+        <w:pStyle w:val="Heading2"/>
+        <w:numPr>
+          <w:ilvl w:val="1"/>
+          <w:numId w:val="13"/>
+        </w:numPr>
+        <w:rPr>
+          <w:lang w:val="en-US"/>
+        </w:rPr>
+      </w:pPr>
+      <w:r>
+        <w:rPr>
+          <w:lang w:val="en-US"/>
+        </w:rPr>
+        <w:t xml:space="preserve">3.1.1 </w:t>
+      </w:r>
+      <w:r>
+        <w:rPr>
+          <w:lang w:val="en-US"/>
+        </w:rPr>
+        <w:t>An Efficient Real Time Method of Fingertip Detection</w:t>
+      </w:r>
+    </w:p>
+    <w:p>
+      <w:pPr>
+        <w:ind w:left="705"/>
+        <w:rPr>
+          <w:lang w:eastAsia="en-US"/>
+        </w:rPr>
+      </w:pPr>
+      <w:r>
+        <w:rPr>
+          <w:lang w:eastAsia="en-US"/>
+        </w:rPr>
+        <w:t>Werkt niet bij wanneer vingers ingetrokken zijn en is hierdoor o</w:t>
+      </w:r>
+      <w:r>
+        <w:rPr>
+          <w:lang w:eastAsia="en-US"/>
+        </w:rPr>
+        <w:t>ntbruikbaar voor de toepassing.</w:t>
+      </w:r>
+    </w:p>
+    <w:p>
+      <w:pPr>
+        <w:pStyle w:val="Heading2"/>
+        <w:numPr>
+          <w:ilvl w:val="1"/>
+          <w:numId w:val="13"/>
+        </w:numPr>
+        <w:rPr>
+          <w:lang w:val="en-US"/>
+        </w:rPr>
+      </w:pPr>
+      <w:r>
+        <w:rPr>
+          <w:lang w:val="en-US"/>
+        </w:rPr>
+        <w:t>3.1.2</w:t>
+      </w:r>
+      <w:r>
+        <w:rPr>
+          <w:lang w:val="en-US"/>
+        </w:rPr>
+        <w:tab/>
+        <w:t>Real-Time Hand Gesture Recognition Using Finger Segmentation</w:t>
+      </w:r>
+    </w:p>
+    <w:p>
+      <w:pPr>
+        <w:ind w:left="705"/>
+        <w:rPr>
+          <w:lang w:eastAsia="en-US"/>
+        </w:rPr>
+      </w:pPr>
+      <w:r>
+        <w:rPr>
+          <w:lang w:eastAsia="en-US"/>
+        </w:rPr>
+        <w:t xml:space="preserve">De </w:t>
+      </w:r>
+      <w:r>
+        <w:rPr>
+          <w:lang w:eastAsia="en-US"/>
+        </w:rPr>
+        <w:t xml:space="preserve">fout die kan voorkomen bij het labelen van de vingers kan worden voorkomen door een aanpassing te maken in het algoritme dat naar de palmlijn zoekt. Door naast het zoeken van onderbrekingen ook te stoppen met zoeken wanneer de breedte van de blob kleiner is dan de gecombineerde dikte van 4 vingers. </w:t>
+      </w:r>
+    </w:p>
+    <w:p>
+      <w:pPr>
+        <w:ind w:left="705"/>
+        <w:rPr>
+          <w:lang w:eastAsia="en-US"/>
+        </w:rPr>
+      </w:pPr>
+      <w:r>
+        <w:rPr>
+          <w:lang w:eastAsia="en-US"/>
+        </w:rPr>
+        <w:t>Na h</w:t>
+      </w:r>
+      <w:r>
+        <w:rPr>
+          <w:lang w:eastAsia="en-US"/>
+        </w:rPr>
+        <w:t>et aanpassen van deze methode heeft deze methode geen nadelen ten opzichte van de andere methodes.</w:t>
+      </w:r>
+    </w:p>
+    <w:p>
+      <w:pPr>
+        <w:pStyle w:val="Heading2"/>
+        <w:numPr>
+          <w:ilvl w:val="1"/>
+          <w:numId w:val="13"/>
+        </w:numPr>
+        <w:rPr>
+          <w:lang w:val="en-US"/>
+        </w:rPr>
+      </w:pPr>
+      <w:r>
+        <w:rPr>
+          <w:lang w:val="en-US"/>
+        </w:rPr>
+        <w:t>3.1.3</w:t>
+      </w:r>
+      <w:r>
+        <w:rPr>
+          <w:lang w:val="en-US"/>
+        </w:rPr>
+        <w:tab/>
+        <w:t xml:space="preserve">A novel finger and hand pose estimation technique for real-time hand gesture recognition </w:t>
+      </w:r>
+    </w:p>
+    <w:p>
+      <w:pPr>
+        <w:ind w:left="705"/>
+        <w:rPr>
+          <w:lang w:eastAsia="en-US"/>
+        </w:rPr>
+      </w:pPr>
+      <w:r>
+        <w:rPr>
+          <w:lang w:eastAsia="en-US"/>
+        </w:rPr>
+        <w:t xml:space="preserve">Een geschikte methode, maar er moeten wel enkele eisen </w:t>
+      </w:r>
+      <w:r>
+        <w:rPr>
+          <w:lang w:eastAsia="en-US"/>
+        </w:rPr>
+        <w:t>de houding van de hand</w:t>
+      </w:r>
+      <w:r>
+        <w:rPr>
+          <w:lang w:eastAsia="en-US"/>
+        </w:rPr>
+        <w:t>.</w:t>
+      </w:r>
+    </w:p>
+    <w:p>
+      <w:pPr>
+        <w:ind w:left="705"/>
+        <w:rPr>
+          <w:lang w:eastAsia="en-US"/>
+        </w:rPr>
+      </w:pPr>
     </w:p>
     <w:p>
       <w:pPr>
@@ -4010,14 +5235,14 @@
           <w:noProof/>
         </w:rPr>
       </w:pPr>
-      <w:bookmarkStart w:id="13" w:name="_Toc430176883"/>
-      <w:bookmarkStart w:id="14" w:name="_Toc431891761"/>
+      <w:bookmarkStart w:id="9" w:name="_Toc430176883"/>
+      <w:bookmarkStart w:id="10" w:name="_Toc431891761"/>
       <w:r>
         <w:lastRenderedPageBreak/>
         <w:t>Literatuurlijst</w:t>
       </w:r>
-      <w:bookmarkEnd w:id="13"/>
-      <w:bookmarkEnd w:id="14"/>
+      <w:bookmarkEnd w:id="9"/>
+      <w:bookmarkEnd w:id="10"/>
     </w:p>
     <w:p>
       <w:pPr>
@@ -4157,73 +5382,25 @@
           <w:bCs/>
           <w:lang w:val="en-US"/>
         </w:rPr>
-        <w:t>, K</w:t>
-      </w:r>
+        <w:t xml:space="preserve">, K. Das, </w:t>
+      </w:r>
+      <w:proofErr w:type="spellStart"/>
       <w:r>
         <w:rPr>
           <w:rFonts w:ascii="Georgia" w:eastAsiaTheme="majorEastAsia" w:hAnsi="Georgia" w:cstheme="majorBidi"/>
           <w:bCs/>
           <w:lang w:val="en-US"/>
         </w:rPr>
-        <w:t>. Das</w:t>
-      </w:r>
+        <w:t>A.Chaudhary</w:t>
+      </w:r>
+      <w:proofErr w:type="spellEnd"/>
       <w:r>
         <w:rPr>
           <w:rFonts w:ascii="Georgia" w:eastAsiaTheme="majorEastAsia" w:hAnsi="Georgia" w:cstheme="majorBidi"/>
           <w:bCs/>
           <w:lang w:val="en-US"/>
         </w:rPr>
-        <w:t xml:space="preserve">, </w:t>
-      </w:r>
-      <w:proofErr w:type="spellStart"/>
-      <w:r>
-        <w:rPr>
-          <w:rFonts w:ascii="Georgia" w:eastAsiaTheme="majorEastAsia" w:hAnsi="Georgia" w:cstheme="majorBidi"/>
-          <w:bCs/>
-          <w:lang w:val="en-US"/>
-        </w:rPr>
-        <w:t>A</w:t>
-      </w:r>
-      <w:r>
-        <w:rPr>
-          <w:rFonts w:ascii="Georgia" w:eastAsiaTheme="majorEastAsia" w:hAnsi="Georgia" w:cstheme="majorBidi"/>
-          <w:bCs/>
-          <w:lang w:val="en-US"/>
-        </w:rPr>
-        <w:t>.</w:t>
-      </w:r>
-      <w:r>
-        <w:rPr>
-          <w:rFonts w:ascii="Georgia" w:eastAsiaTheme="majorEastAsia" w:hAnsi="Georgia" w:cstheme="majorBidi"/>
-          <w:bCs/>
-          <w:lang w:val="en-US"/>
-        </w:rPr>
-        <w:t>Chaudhary</w:t>
-      </w:r>
-      <w:proofErr w:type="spellEnd"/>
-      <w:r>
-        <w:rPr>
-          <w:rFonts w:ascii="Georgia" w:eastAsiaTheme="majorEastAsia" w:hAnsi="Georgia" w:cstheme="majorBidi"/>
-          <w:bCs/>
-          <w:lang w:val="en-US"/>
-        </w:rPr>
-        <w:t xml:space="preserve">, </w:t>
-      </w:r>
-      <w:r>
-        <w:rPr>
-          <w:rFonts w:ascii="Georgia" w:eastAsiaTheme="majorEastAsia" w:hAnsi="Georgia" w:cstheme="majorBidi"/>
-          <w:bCs/>
-          <w:lang w:val="en-US"/>
-        </w:rPr>
-        <w:t>An Efficient Real Time Method of Fingertip Detection</w:t>
-      </w:r>
-      <w:r>
-        <w:rPr>
-          <w:rFonts w:ascii="Georgia" w:eastAsiaTheme="majorEastAsia" w:hAnsi="Georgia" w:cstheme="majorBidi"/>
-          <w:bCs/>
-          <w:lang w:val="en-US"/>
-        </w:rPr>
-        <w:t xml:space="preserve">, </w:t>
+        <w:t xml:space="preserve">, An Efficient Real Time Method of Fingertip Detection, </w:t>
       </w:r>
       <w:r>
         <w:rPr>
@@ -4249,23 +5426,7 @@
           <w:bCs/>
           <w:lang w:val="en-US"/>
         </w:rPr>
-        <w:t>, 2011</w:t>
-      </w:r>
-      <w:r>
-        <w:rPr>
-          <w:rFonts w:ascii="Georgia" w:eastAsiaTheme="majorEastAsia" w:hAnsi="Georgia" w:cstheme="majorBidi"/>
-          <w:bCs/>
-          <w:lang w:val="en-US"/>
-        </w:rPr>
-        <w:t xml:space="preserve">, </w:t>
-      </w:r>
-      <w:r>
-        <w:rPr>
-          <w:rFonts w:ascii="Georgia" w:eastAsiaTheme="majorEastAsia" w:hAnsi="Georgia" w:cstheme="majorBidi"/>
-          <w:bCs/>
-          <w:lang w:val="en-US"/>
-        </w:rPr>
-        <w:t>pp.</w:t>
+        <w:t>, 2011, pp.</w:t>
       </w:r>
       <w:r>
         <w:rPr>
@@ -5071,6 +6232,92 @@
     </w:lvl>
   </w:abstractNum>
   <w:abstractNum w:abstractNumId="7">
+    <w:nsid w:val="33AB712D"/>
+    <w:multiLevelType w:val="hybridMultilevel"/>
+    <w:tmpl w:val="2C8A27C4"/>
+    <w:lvl w:ilvl="0" w:tplc="0413000F">
+      <w:start w:val="1"/>
+      <w:numFmt w:val="decimal"/>
+      <w:lvlText w:val="%1."/>
+      <w:lvlJc w:val="left"/>
+      <w:pPr>
+        <w:ind w:left="720" w:hanging="360"/>
+      </w:pPr>
+    </w:lvl>
+    <w:lvl w:ilvl="1" w:tplc="04130019">
+      <w:start w:val="1"/>
+      <w:numFmt w:val="lowerLetter"/>
+      <w:lvlText w:val="%2."/>
+      <w:lvlJc w:val="left"/>
+      <w:pPr>
+        <w:ind w:left="1440" w:hanging="360"/>
+      </w:pPr>
+    </w:lvl>
+    <w:lvl w:ilvl="2" w:tplc="0413001B">
+      <w:start w:val="1"/>
+      <w:numFmt w:val="lowerRoman"/>
+      <w:lvlText w:val="%3."/>
+      <w:lvlJc w:val="right"/>
+      <w:pPr>
+        <w:ind w:left="2160" w:hanging="180"/>
+      </w:pPr>
+    </w:lvl>
+    <w:lvl w:ilvl="3" w:tplc="0413000F" w:tentative="1">
+      <w:start w:val="1"/>
+      <w:numFmt w:val="decimal"/>
+      <w:lvlText w:val="%4."/>
+      <w:lvlJc w:val="left"/>
+      <w:pPr>
+        <w:ind w:left="2880" w:hanging="360"/>
+      </w:pPr>
+    </w:lvl>
+    <w:lvl w:ilvl="4" w:tplc="04130019" w:tentative="1">
+      <w:start w:val="1"/>
+      <w:numFmt w:val="lowerLetter"/>
+      <w:lvlText w:val="%5."/>
+      <w:lvlJc w:val="left"/>
+      <w:pPr>
+        <w:ind w:left="3600" w:hanging="360"/>
+      </w:pPr>
+    </w:lvl>
+    <w:lvl w:ilvl="5" w:tplc="0413001B" w:tentative="1">
+      <w:start w:val="1"/>
+      <w:numFmt w:val="lowerRoman"/>
+      <w:lvlText w:val="%6."/>
+      <w:lvlJc w:val="right"/>
+      <w:pPr>
+        <w:ind w:left="4320" w:hanging="180"/>
+      </w:pPr>
+    </w:lvl>
+    <w:lvl w:ilvl="6" w:tplc="0413000F" w:tentative="1">
+      <w:start w:val="1"/>
+      <w:numFmt w:val="decimal"/>
+      <w:lvlText w:val="%7."/>
+      <w:lvlJc w:val="left"/>
+      <w:pPr>
+        <w:ind w:left="5040" w:hanging="360"/>
+      </w:pPr>
+    </w:lvl>
+    <w:lvl w:ilvl="7" w:tplc="04130019" w:tentative="1">
+      <w:start w:val="1"/>
+      <w:numFmt w:val="lowerLetter"/>
+      <w:lvlText w:val="%8."/>
+      <w:lvlJc w:val="left"/>
+      <w:pPr>
+        <w:ind w:left="5760" w:hanging="360"/>
+      </w:pPr>
+    </w:lvl>
+    <w:lvl w:ilvl="8" w:tplc="0413001B" w:tentative="1">
+      <w:start w:val="1"/>
+      <w:numFmt w:val="lowerRoman"/>
+      <w:lvlText w:val="%9."/>
+      <w:lvlJc w:val="right"/>
+      <w:pPr>
+        <w:ind w:left="6480" w:hanging="180"/>
+      </w:pPr>
+    </w:lvl>
+  </w:abstractNum>
+  <w:abstractNum w:abstractNumId="8">
     <w:nsid w:val="345C5E3C"/>
     <w:multiLevelType w:val="hybridMultilevel"/>
     <w:tmpl w:val="74147F02"/>
@@ -5183,7 +6430,7 @@
       </w:rPr>
     </w:lvl>
   </w:abstractNum>
-  <w:abstractNum w:abstractNumId="8">
+  <w:abstractNum w:abstractNumId="9">
     <w:nsid w:val="4B525827"/>
     <w:multiLevelType w:val="hybridMultilevel"/>
     <w:tmpl w:val="231E8054"/>
@@ -5296,7 +6543,413 @@
       </w:rPr>
     </w:lvl>
   </w:abstractNum>
-  <w:abstractNum w:abstractNumId="9">
+  <w:abstractNum w:abstractNumId="10">
+    <w:nsid w:val="59695C13"/>
+    <w:multiLevelType w:val="hybridMultilevel"/>
+    <w:tmpl w:val="2C8A27C4"/>
+    <w:lvl w:ilvl="0" w:tplc="0413000F">
+      <w:start w:val="1"/>
+      <w:numFmt w:val="decimal"/>
+      <w:lvlText w:val="%1."/>
+      <w:lvlJc w:val="left"/>
+      <w:pPr>
+        <w:ind w:left="720" w:hanging="360"/>
+      </w:pPr>
+    </w:lvl>
+    <w:lvl w:ilvl="1" w:tplc="04130019">
+      <w:start w:val="1"/>
+      <w:numFmt w:val="lowerLetter"/>
+      <w:lvlText w:val="%2."/>
+      <w:lvlJc w:val="left"/>
+      <w:pPr>
+        <w:ind w:left="1440" w:hanging="360"/>
+      </w:pPr>
+    </w:lvl>
+    <w:lvl w:ilvl="2" w:tplc="0413001B">
+      <w:start w:val="1"/>
+      <w:numFmt w:val="lowerRoman"/>
+      <w:lvlText w:val="%3."/>
+      <w:lvlJc w:val="right"/>
+      <w:pPr>
+        <w:ind w:left="2160" w:hanging="180"/>
+      </w:pPr>
+    </w:lvl>
+    <w:lvl w:ilvl="3" w:tplc="0413000F" w:tentative="1">
+      <w:start w:val="1"/>
+      <w:numFmt w:val="decimal"/>
+      <w:lvlText w:val="%4."/>
+      <w:lvlJc w:val="left"/>
+      <w:pPr>
+        <w:ind w:left="2880" w:hanging="360"/>
+      </w:pPr>
+    </w:lvl>
+    <w:lvl w:ilvl="4" w:tplc="04130019" w:tentative="1">
+      <w:start w:val="1"/>
+      <w:numFmt w:val="lowerLetter"/>
+      <w:lvlText w:val="%5."/>
+      <w:lvlJc w:val="left"/>
+      <w:pPr>
+        <w:ind w:left="3600" w:hanging="360"/>
+      </w:pPr>
+    </w:lvl>
+    <w:lvl w:ilvl="5" w:tplc="0413001B" w:tentative="1">
+      <w:start w:val="1"/>
+      <w:numFmt w:val="lowerRoman"/>
+      <w:lvlText w:val="%6."/>
+      <w:lvlJc w:val="right"/>
+      <w:pPr>
+        <w:ind w:left="4320" w:hanging="180"/>
+      </w:pPr>
+    </w:lvl>
+    <w:lvl w:ilvl="6" w:tplc="0413000F" w:tentative="1">
+      <w:start w:val="1"/>
+      <w:numFmt w:val="decimal"/>
+      <w:lvlText w:val="%7."/>
+      <w:lvlJc w:val="left"/>
+      <w:pPr>
+        <w:ind w:left="5040" w:hanging="360"/>
+      </w:pPr>
+    </w:lvl>
+    <w:lvl w:ilvl="7" w:tplc="04130019" w:tentative="1">
+      <w:start w:val="1"/>
+      <w:numFmt w:val="lowerLetter"/>
+      <w:lvlText w:val="%8."/>
+      <w:lvlJc w:val="left"/>
+      <w:pPr>
+        <w:ind w:left="5760" w:hanging="360"/>
+      </w:pPr>
+    </w:lvl>
+    <w:lvl w:ilvl="8" w:tplc="0413001B" w:tentative="1">
+      <w:start w:val="1"/>
+      <w:numFmt w:val="lowerRoman"/>
+      <w:lvlText w:val="%9."/>
+      <w:lvlJc w:val="right"/>
+      <w:pPr>
+        <w:ind w:left="6480" w:hanging="180"/>
+      </w:pPr>
+    </w:lvl>
+  </w:abstractNum>
+  <w:abstractNum w:abstractNumId="11">
+    <w:nsid w:val="5FDF3D23"/>
+    <w:multiLevelType w:val="hybridMultilevel"/>
+    <w:tmpl w:val="63844228"/>
+    <w:lvl w:ilvl="0" w:tplc="0413000F">
+      <w:start w:val="1"/>
+      <w:numFmt w:val="decimal"/>
+      <w:lvlText w:val="%1."/>
+      <w:lvlJc w:val="left"/>
+      <w:pPr>
+        <w:ind w:left="720" w:hanging="360"/>
+      </w:pPr>
+    </w:lvl>
+    <w:lvl w:ilvl="1" w:tplc="04130019">
+      <w:start w:val="1"/>
+      <w:numFmt w:val="lowerLetter"/>
+      <w:lvlText w:val="%2."/>
+      <w:lvlJc w:val="left"/>
+      <w:pPr>
+        <w:ind w:left="1440" w:hanging="360"/>
+      </w:pPr>
+    </w:lvl>
+    <w:lvl w:ilvl="2" w:tplc="0413001B">
+      <w:start w:val="1"/>
+      <w:numFmt w:val="lowerRoman"/>
+      <w:lvlText w:val="%3."/>
+      <w:lvlJc w:val="right"/>
+      <w:pPr>
+        <w:ind w:left="2160" w:hanging="180"/>
+      </w:pPr>
+    </w:lvl>
+    <w:lvl w:ilvl="3" w:tplc="0413000F" w:tentative="1">
+      <w:start w:val="1"/>
+      <w:numFmt w:val="decimal"/>
+      <w:lvlText w:val="%4."/>
+      <w:lvlJc w:val="left"/>
+      <w:pPr>
+        <w:ind w:left="2880" w:hanging="360"/>
+      </w:pPr>
+    </w:lvl>
+    <w:lvl w:ilvl="4" w:tplc="04130019" w:tentative="1">
+      <w:start w:val="1"/>
+      <w:numFmt w:val="lowerLetter"/>
+      <w:lvlText w:val="%5."/>
+      <w:lvlJc w:val="left"/>
+      <w:pPr>
+        <w:ind w:left="3600" w:hanging="360"/>
+      </w:pPr>
+    </w:lvl>
+    <w:lvl w:ilvl="5" w:tplc="0413001B" w:tentative="1">
+      <w:start w:val="1"/>
+      <w:numFmt w:val="lowerRoman"/>
+      <w:lvlText w:val="%6."/>
+      <w:lvlJc w:val="right"/>
+      <w:pPr>
+        <w:ind w:left="4320" w:hanging="180"/>
+      </w:pPr>
+    </w:lvl>
+    <w:lvl w:ilvl="6" w:tplc="0413000F" w:tentative="1">
+      <w:start w:val="1"/>
+      <w:numFmt w:val="decimal"/>
+      <w:lvlText w:val="%7."/>
+      <w:lvlJc w:val="left"/>
+      <w:pPr>
+        <w:ind w:left="5040" w:hanging="360"/>
+      </w:pPr>
+    </w:lvl>
+    <w:lvl w:ilvl="7" w:tplc="04130019" w:tentative="1">
+      <w:start w:val="1"/>
+      <w:numFmt w:val="lowerLetter"/>
+      <w:lvlText w:val="%8."/>
+      <w:lvlJc w:val="left"/>
+      <w:pPr>
+        <w:ind w:left="5760" w:hanging="360"/>
+      </w:pPr>
+    </w:lvl>
+    <w:lvl w:ilvl="8" w:tplc="0413001B" w:tentative="1">
+      <w:start w:val="1"/>
+      <w:numFmt w:val="lowerRoman"/>
+      <w:lvlText w:val="%9."/>
+      <w:lvlJc w:val="right"/>
+      <w:pPr>
+        <w:ind w:left="6480" w:hanging="180"/>
+      </w:pPr>
+    </w:lvl>
+  </w:abstractNum>
+  <w:abstractNum w:abstractNumId="12">
+    <w:nsid w:val="60F605F5"/>
+    <w:multiLevelType w:val="hybridMultilevel"/>
+    <w:tmpl w:val="522273A8"/>
+    <w:lvl w:ilvl="0" w:tplc="04130001">
+      <w:start w:val="1"/>
+      <w:numFmt w:val="bullet"/>
+      <w:lvlText w:val=""/>
+      <w:lvlJc w:val="left"/>
+      <w:pPr>
+        <w:ind w:left="720" w:hanging="360"/>
+      </w:pPr>
+      <w:rPr>
+        <w:rFonts w:ascii="Symbol" w:hAnsi="Symbol" w:hint="default"/>
+      </w:rPr>
+    </w:lvl>
+    <w:lvl w:ilvl="1" w:tplc="04130003">
+      <w:start w:val="1"/>
+      <w:numFmt w:val="bullet"/>
+      <w:lvlText w:val="o"/>
+      <w:lvlJc w:val="left"/>
+      <w:pPr>
+        <w:ind w:left="1440" w:hanging="360"/>
+      </w:pPr>
+      <w:rPr>
+        <w:rFonts w:ascii="Courier New" w:hAnsi="Courier New" w:cs="Courier New" w:hint="default"/>
+      </w:rPr>
+    </w:lvl>
+    <w:lvl w:ilvl="2" w:tplc="04130005" w:tentative="1">
+      <w:start w:val="1"/>
+      <w:numFmt w:val="bullet"/>
+      <w:lvlText w:val=""/>
+      <w:lvlJc w:val="left"/>
+      <w:pPr>
+        <w:ind w:left="2160" w:hanging="360"/>
+      </w:pPr>
+      <w:rPr>
+        <w:rFonts w:ascii="Wingdings" w:hAnsi="Wingdings" w:hint="default"/>
+      </w:rPr>
+    </w:lvl>
+    <w:lvl w:ilvl="3" w:tplc="04130001" w:tentative="1">
+      <w:start w:val="1"/>
+      <w:numFmt w:val="bullet"/>
+      <w:lvlText w:val=""/>
+      <w:lvlJc w:val="left"/>
+      <w:pPr>
+        <w:ind w:left="2880" w:hanging="360"/>
+      </w:pPr>
+      <w:rPr>
+        <w:rFonts w:ascii="Symbol" w:hAnsi="Symbol" w:hint="default"/>
+      </w:rPr>
+    </w:lvl>
+    <w:lvl w:ilvl="4" w:tplc="04130003" w:tentative="1">
+      <w:start w:val="1"/>
+      <w:numFmt w:val="bullet"/>
+      <w:lvlText w:val="o"/>
+      <w:lvlJc w:val="left"/>
+      <w:pPr>
+        <w:ind w:left="3600" w:hanging="360"/>
+      </w:pPr>
+      <w:rPr>
+        <w:rFonts w:ascii="Courier New" w:hAnsi="Courier New" w:cs="Courier New" w:hint="default"/>
+      </w:rPr>
+    </w:lvl>
+    <w:lvl w:ilvl="5" w:tplc="04130005" w:tentative="1">
+      <w:start w:val="1"/>
+      <w:numFmt w:val="bullet"/>
+      <w:lvlText w:val=""/>
+      <w:lvlJc w:val="left"/>
+      <w:pPr>
+        <w:ind w:left="4320" w:hanging="360"/>
+      </w:pPr>
+      <w:rPr>
+        <w:rFonts w:ascii="Wingdings" w:hAnsi="Wingdings" w:hint="default"/>
+      </w:rPr>
+    </w:lvl>
+    <w:lvl w:ilvl="6" w:tplc="04130001" w:tentative="1">
+      <w:start w:val="1"/>
+      <w:numFmt w:val="bullet"/>
+      <w:lvlText w:val=""/>
+      <w:lvlJc w:val="left"/>
+      <w:pPr>
+        <w:ind w:left="5040" w:hanging="360"/>
+      </w:pPr>
+      <w:rPr>
+        <w:rFonts w:ascii="Symbol" w:hAnsi="Symbol" w:hint="default"/>
+      </w:rPr>
+    </w:lvl>
+    <w:lvl w:ilvl="7" w:tplc="04130003" w:tentative="1">
+      <w:start w:val="1"/>
+      <w:numFmt w:val="bullet"/>
+      <w:lvlText w:val="o"/>
+      <w:lvlJc w:val="left"/>
+      <w:pPr>
+        <w:ind w:left="5760" w:hanging="360"/>
+      </w:pPr>
+      <w:rPr>
+        <w:rFonts w:ascii="Courier New" w:hAnsi="Courier New" w:cs="Courier New" w:hint="default"/>
+      </w:rPr>
+    </w:lvl>
+    <w:lvl w:ilvl="8" w:tplc="04130005" w:tentative="1">
+      <w:start w:val="1"/>
+      <w:numFmt w:val="bullet"/>
+      <w:lvlText w:val=""/>
+      <w:lvlJc w:val="left"/>
+      <w:pPr>
+        <w:ind w:left="6480" w:hanging="360"/>
+      </w:pPr>
+      <w:rPr>
+        <w:rFonts w:ascii="Wingdings" w:hAnsi="Wingdings" w:hint="default"/>
+      </w:rPr>
+    </w:lvl>
+  </w:abstractNum>
+  <w:abstractNum w:abstractNumId="13">
+    <w:nsid w:val="77C216F9"/>
+    <w:multiLevelType w:val="multilevel"/>
+    <w:tmpl w:val="A514A2AE"/>
+    <w:lvl w:ilvl="0">
+      <w:start w:val="1"/>
+      <w:numFmt w:val="decimal"/>
+      <w:lvlText w:val="%1."/>
+      <w:lvlJc w:val="left"/>
+      <w:pPr>
+        <w:ind w:left="360" w:hanging="360"/>
+      </w:pPr>
+      <w:rPr>
+        <w:rFonts w:hint="default"/>
+      </w:rPr>
+    </w:lvl>
+    <w:lvl w:ilvl="1">
+      <w:start w:val="1"/>
+      <w:numFmt w:val="decimal"/>
+      <w:isLgl/>
+      <w:lvlText w:val="%1.%2"/>
+      <w:lvlJc w:val="left"/>
+      <w:pPr>
+        <w:ind w:left="705" w:hanging="705"/>
+      </w:pPr>
+      <w:rPr>
+        <w:rFonts w:hint="default"/>
+      </w:rPr>
+    </w:lvl>
+    <w:lvl w:ilvl="2">
+      <w:start w:val="1"/>
+      <w:numFmt w:val="decimal"/>
+      <w:isLgl/>
+      <w:lvlText w:val="%1.%2.%3"/>
+      <w:lvlJc w:val="left"/>
+      <w:pPr>
+        <w:ind w:left="720" w:hanging="720"/>
+      </w:pPr>
+      <w:rPr>
+        <w:rFonts w:hint="default"/>
+      </w:rPr>
+    </w:lvl>
+    <w:lvl w:ilvl="3">
+      <w:start w:val="1"/>
+      <w:numFmt w:val="decimal"/>
+      <w:isLgl/>
+      <w:lvlText w:val="%1.%2.%3.%4"/>
+      <w:lvlJc w:val="left"/>
+      <w:pPr>
+        <w:ind w:left="720" w:hanging="720"/>
+      </w:pPr>
+      <w:rPr>
+        <w:rFonts w:hint="default"/>
+      </w:rPr>
+    </w:lvl>
+    <w:lvl w:ilvl="4">
+      <w:start w:val="1"/>
+      <w:numFmt w:val="decimal"/>
+      <w:isLgl/>
+      <w:lvlText w:val="%1.%2.%3.%4.%5"/>
+      <w:lvlJc w:val="left"/>
+      <w:pPr>
+        <w:ind w:left="1080" w:hanging="1080"/>
+      </w:pPr>
+      <w:rPr>
+        <w:rFonts w:hint="default"/>
+      </w:rPr>
+    </w:lvl>
+    <w:lvl w:ilvl="5">
+      <w:start w:val="1"/>
+      <w:numFmt w:val="decimal"/>
+      <w:isLgl/>
+      <w:lvlText w:val="%1.%2.%3.%4.%5.%6"/>
+      <w:lvlJc w:val="left"/>
+      <w:pPr>
+        <w:ind w:left="1080" w:hanging="1080"/>
+      </w:pPr>
+      <w:rPr>
+        <w:rFonts w:hint="default"/>
+      </w:rPr>
+    </w:lvl>
+    <w:lvl w:ilvl="6">
+      <w:start w:val="1"/>
+      <w:numFmt w:val="decimal"/>
+      <w:isLgl/>
+      <w:lvlText w:val="%1.%2.%3.%4.%5.%6.%7"/>
+      <w:lvlJc w:val="left"/>
+      <w:pPr>
+        <w:ind w:left="1440" w:hanging="1440"/>
+      </w:pPr>
+      <w:rPr>
+        <w:rFonts w:hint="default"/>
+      </w:rPr>
+    </w:lvl>
+    <w:lvl w:ilvl="7">
+      <w:start w:val="1"/>
+      <w:numFmt w:val="decimal"/>
+      <w:isLgl/>
+      <w:lvlText w:val="%1.%2.%3.%4.%5.%6.%7.%8"/>
+      <w:lvlJc w:val="left"/>
+      <w:pPr>
+        <w:ind w:left="1440" w:hanging="1440"/>
+      </w:pPr>
+      <w:rPr>
+        <w:rFonts w:hint="default"/>
+      </w:rPr>
+    </w:lvl>
+    <w:lvl w:ilvl="8">
+      <w:start w:val="1"/>
+      <w:numFmt w:val="decimal"/>
+      <w:isLgl/>
+      <w:lvlText w:val="%1.%2.%3.%4.%5.%6.%7.%8.%9"/>
+      <w:lvlJc w:val="left"/>
+      <w:pPr>
+        <w:ind w:left="1440" w:hanging="1440"/>
+      </w:pPr>
+      <w:rPr>
+        <w:rFonts w:hint="default"/>
+      </w:rPr>
+    </w:lvl>
+  </w:abstractNum>
+  <w:abstractNum w:abstractNumId="14">
     <w:nsid w:val="79D81C52"/>
     <w:multiLevelType w:val="hybridMultilevel"/>
     <w:tmpl w:val="175ED4F8"/>
@@ -5385,6 +7038,119 @@
       <w:pPr>
         <w:ind w:left="6120" w:hanging="180"/>
       </w:pPr>
+    </w:lvl>
+  </w:abstractNum>
+  <w:abstractNum w:abstractNumId="15">
+    <w:nsid w:val="7B885212"/>
+    <w:multiLevelType w:val="hybridMultilevel"/>
+    <w:tmpl w:val="A4D4E59C"/>
+    <w:lvl w:ilvl="0" w:tplc="04130001">
+      <w:start w:val="1"/>
+      <w:numFmt w:val="bullet"/>
+      <w:lvlText w:val=""/>
+      <w:lvlJc w:val="left"/>
+      <w:pPr>
+        <w:ind w:left="720" w:hanging="360"/>
+      </w:pPr>
+      <w:rPr>
+        <w:rFonts w:ascii="Symbol" w:hAnsi="Symbol" w:hint="default"/>
+      </w:rPr>
+    </w:lvl>
+    <w:lvl w:ilvl="1" w:tplc="04130003" w:tentative="1">
+      <w:start w:val="1"/>
+      <w:numFmt w:val="bullet"/>
+      <w:lvlText w:val="o"/>
+      <w:lvlJc w:val="left"/>
+      <w:pPr>
+        <w:ind w:left="1440" w:hanging="360"/>
+      </w:pPr>
+      <w:rPr>
+        <w:rFonts w:ascii="Courier New" w:hAnsi="Courier New" w:cs="Courier New" w:hint="default"/>
+      </w:rPr>
+    </w:lvl>
+    <w:lvl w:ilvl="2" w:tplc="04130005" w:tentative="1">
+      <w:start w:val="1"/>
+      <w:numFmt w:val="bullet"/>
+      <w:lvlText w:val=""/>
+      <w:lvlJc w:val="left"/>
+      <w:pPr>
+        <w:ind w:left="2160" w:hanging="360"/>
+      </w:pPr>
+      <w:rPr>
+        <w:rFonts w:ascii="Wingdings" w:hAnsi="Wingdings" w:hint="default"/>
+      </w:rPr>
+    </w:lvl>
+    <w:lvl w:ilvl="3" w:tplc="04130001" w:tentative="1">
+      <w:start w:val="1"/>
+      <w:numFmt w:val="bullet"/>
+      <w:lvlText w:val=""/>
+      <w:lvlJc w:val="left"/>
+      <w:pPr>
+        <w:ind w:left="2880" w:hanging="360"/>
+      </w:pPr>
+      <w:rPr>
+        <w:rFonts w:ascii="Symbol" w:hAnsi="Symbol" w:hint="default"/>
+      </w:rPr>
+    </w:lvl>
+    <w:lvl w:ilvl="4" w:tplc="04130003" w:tentative="1">
+      <w:start w:val="1"/>
+      <w:numFmt w:val="bullet"/>
+      <w:lvlText w:val="o"/>
+      <w:lvlJc w:val="left"/>
+      <w:pPr>
+        <w:ind w:left="3600" w:hanging="360"/>
+      </w:pPr>
+      <w:rPr>
+        <w:rFonts w:ascii="Courier New" w:hAnsi="Courier New" w:cs="Courier New" w:hint="default"/>
+      </w:rPr>
+    </w:lvl>
+    <w:lvl w:ilvl="5" w:tplc="04130005" w:tentative="1">
+      <w:start w:val="1"/>
+      <w:numFmt w:val="bullet"/>
+      <w:lvlText w:val=""/>
+      <w:lvlJc w:val="left"/>
+      <w:pPr>
+        <w:ind w:left="4320" w:hanging="360"/>
+      </w:pPr>
+      <w:rPr>
+        <w:rFonts w:ascii="Wingdings" w:hAnsi="Wingdings" w:hint="default"/>
+      </w:rPr>
+    </w:lvl>
+    <w:lvl w:ilvl="6" w:tplc="04130001" w:tentative="1">
+      <w:start w:val="1"/>
+      <w:numFmt w:val="bullet"/>
+      <w:lvlText w:val=""/>
+      <w:lvlJc w:val="left"/>
+      <w:pPr>
+        <w:ind w:left="5040" w:hanging="360"/>
+      </w:pPr>
+      <w:rPr>
+        <w:rFonts w:ascii="Symbol" w:hAnsi="Symbol" w:hint="default"/>
+      </w:rPr>
+    </w:lvl>
+    <w:lvl w:ilvl="7" w:tplc="04130003" w:tentative="1">
+      <w:start w:val="1"/>
+      <w:numFmt w:val="bullet"/>
+      <w:lvlText w:val="o"/>
+      <w:lvlJc w:val="left"/>
+      <w:pPr>
+        <w:ind w:left="5760" w:hanging="360"/>
+      </w:pPr>
+      <w:rPr>
+        <w:rFonts w:ascii="Courier New" w:hAnsi="Courier New" w:cs="Courier New" w:hint="default"/>
+      </w:rPr>
+    </w:lvl>
+    <w:lvl w:ilvl="8" w:tplc="04130005" w:tentative="1">
+      <w:start w:val="1"/>
+      <w:numFmt w:val="bullet"/>
+      <w:lvlText w:val=""/>
+      <w:lvlJc w:val="left"/>
+      <w:pPr>
+        <w:ind w:left="6480" w:hanging="360"/>
+      </w:pPr>
+      <w:rPr>
+        <w:rFonts w:ascii="Wingdings" w:hAnsi="Wingdings" w:hint="default"/>
+      </w:rPr>
     </w:lvl>
   </w:abstractNum>
   <w:num w:numId="1">
@@ -5508,16 +7274,7 @@
     </w:lvlOverride>
   </w:num>
   <w:num w:numId="5">
-    <w:abstractNumId w:val="8"/>
-    <w:lvlOverride w:ilvl="0"/>
-    <w:lvlOverride w:ilvl="1"/>
-    <w:lvlOverride w:ilvl="2"/>
-    <w:lvlOverride w:ilvl="3"/>
-    <w:lvlOverride w:ilvl="4"/>
-    <w:lvlOverride w:ilvl="5"/>
-    <w:lvlOverride w:ilvl="6"/>
-    <w:lvlOverride w:ilvl="7"/>
-    <w:lvlOverride w:ilvl="8"/>
+    <w:abstractNumId w:val="9"/>
   </w:num>
   <w:num w:numId="6">
     <w:abstractNumId w:val="1"/>
@@ -5550,13 +7307,13 @@
     </w:lvlOverride>
   </w:num>
   <w:num w:numId="7">
-    <w:abstractNumId w:val="8"/>
+    <w:abstractNumId w:val="9"/>
   </w:num>
   <w:num w:numId="8">
     <w:abstractNumId w:val="1"/>
   </w:num>
   <w:num w:numId="9">
-    <w:abstractNumId w:val="7"/>
+    <w:abstractNumId w:val="8"/>
   </w:num>
   <w:num w:numId="10">
     <w:abstractNumId w:val="4"/>
@@ -5565,7 +7322,25 @@
     <w:abstractNumId w:val="0"/>
   </w:num>
   <w:num w:numId="12">
-    <w:abstractNumId w:val="9"/>
+    <w:abstractNumId w:val="14"/>
+  </w:num>
+  <w:num w:numId="13">
+    <w:abstractNumId w:val="13"/>
+  </w:num>
+  <w:num w:numId="14">
+    <w:abstractNumId w:val="7"/>
+  </w:num>
+  <w:num w:numId="15">
+    <w:abstractNumId w:val="12"/>
+  </w:num>
+  <w:num w:numId="16">
+    <w:abstractNumId w:val="15"/>
+  </w:num>
+  <w:num w:numId="17">
+    <w:abstractNumId w:val="10"/>
+  </w:num>
+  <w:num w:numId="18">
+    <w:abstractNumId w:val="11"/>
   </w:num>
 </w:numbering>
 </file>
@@ -5807,9 +7582,34 @@
       <w:lang w:eastAsia="en-US"/>
     </w:rPr>
   </w:style>
+  <w:style w:type="paragraph" w:styleId="Heading4">
+    <w:name w:val="heading 4"/>
+    <w:basedOn w:val="Normal"/>
+    <w:next w:val="Normal"/>
+    <w:link w:val="Heading4Char"/>
+    <w:uiPriority w:val="9"/>
+    <w:unhideWhenUsed/>
+    <w:qFormat/>
+    <w:rsid w:val="006C1A91"/>
+    <w:pPr>
+      <w:keepNext/>
+      <w:keepLines/>
+      <w:spacing w:before="200" w:after="0"/>
+      <w:outlineLvl w:val="3"/>
+    </w:pPr>
+    <w:rPr>
+      <w:rFonts w:asciiTheme="majorHAnsi" w:eastAsiaTheme="majorEastAsia" w:hAnsiTheme="majorHAnsi" w:cstheme="majorBidi"/>
+      <w:b/>
+      <w:bCs/>
+      <w:i/>
+      <w:iCs/>
+      <w:color w:val="4F81BD" w:themeColor="accent1"/>
+    </w:rPr>
+  </w:style>
   <w:style w:type="character" w:default="1" w:styleId="DefaultParagraphFont">
     <w:name w:val="Default Paragraph Font"/>
     <w:uiPriority w:val="1"/>
+    <w:semiHidden/>
     <w:unhideWhenUsed/>
   </w:style>
   <w:style w:type="table" w:default="1" w:styleId="TableNormal">
@@ -6094,6 +7894,7 @@
       <w:lang w:val="en-US"/>
     </w:rPr>
     <w:tblPr>
+      <w:tblInd w:w="0" w:type="dxa"/>
       <w:tblBorders>
         <w:top w:val="single" w:sz="4" w:space="0" w:color="auto"/>
         <w:left w:val="single" w:sz="4" w:space="0" w:color="auto"/>
@@ -6188,6 +7989,22 @@
     <w:rsid w:val="004B1F38"/>
     <w:rPr>
       <w:vertAlign w:val="superscript"/>
+    </w:rPr>
+  </w:style>
+  <w:style w:type="character" w:customStyle="1" w:styleId="Heading4Char">
+    <w:name w:val="Heading 4 Char"/>
+    <w:basedOn w:val="DefaultParagraphFont"/>
+    <w:link w:val="Heading4"/>
+    <w:uiPriority w:val="9"/>
+    <w:rsid w:val="006C1A91"/>
+    <w:rPr>
+      <w:rFonts w:asciiTheme="majorHAnsi" w:eastAsiaTheme="majorEastAsia" w:hAnsiTheme="majorHAnsi" w:cstheme="majorBidi"/>
+      <w:b/>
+      <w:bCs/>
+      <w:i/>
+      <w:iCs/>
+      <w:color w:val="4F81BD" w:themeColor="accent1"/>
+      <w:lang w:eastAsia="nl-NL"/>
     </w:rPr>
   </w:style>
 </w:styles>
@@ -6430,9 +8247,34 @@
       <w:lang w:eastAsia="en-US"/>
     </w:rPr>
   </w:style>
+  <w:style w:type="paragraph" w:styleId="Heading4">
+    <w:name w:val="heading 4"/>
+    <w:basedOn w:val="Normal"/>
+    <w:next w:val="Normal"/>
+    <w:link w:val="Heading4Char"/>
+    <w:uiPriority w:val="9"/>
+    <w:unhideWhenUsed/>
+    <w:qFormat/>
+    <w:rsid w:val="006C1A91"/>
+    <w:pPr>
+      <w:keepNext/>
+      <w:keepLines/>
+      <w:spacing w:before="200" w:after="0"/>
+      <w:outlineLvl w:val="3"/>
+    </w:pPr>
+    <w:rPr>
+      <w:rFonts w:asciiTheme="majorHAnsi" w:eastAsiaTheme="majorEastAsia" w:hAnsiTheme="majorHAnsi" w:cstheme="majorBidi"/>
+      <w:b/>
+      <w:bCs/>
+      <w:i/>
+      <w:iCs/>
+      <w:color w:val="4F81BD" w:themeColor="accent1"/>
+    </w:rPr>
+  </w:style>
   <w:style w:type="character" w:default="1" w:styleId="DefaultParagraphFont">
     <w:name w:val="Default Paragraph Font"/>
     <w:uiPriority w:val="1"/>
+    <w:semiHidden/>
     <w:unhideWhenUsed/>
   </w:style>
   <w:style w:type="table" w:default="1" w:styleId="TableNormal">
@@ -6717,6 +8559,7 @@
       <w:lang w:val="en-US"/>
     </w:rPr>
     <w:tblPr>
+      <w:tblInd w:w="0" w:type="dxa"/>
       <w:tblBorders>
         <w:top w:val="single" w:sz="4" w:space="0" w:color="auto"/>
         <w:left w:val="single" w:sz="4" w:space="0" w:color="auto"/>
@@ -6811,6 +8654,22 @@
     <w:rsid w:val="004B1F38"/>
     <w:rPr>
       <w:vertAlign w:val="superscript"/>
+    </w:rPr>
+  </w:style>
+  <w:style w:type="character" w:customStyle="1" w:styleId="Heading4Char">
+    <w:name w:val="Heading 4 Char"/>
+    <w:basedOn w:val="DefaultParagraphFont"/>
+    <w:link w:val="Heading4"/>
+    <w:uiPriority w:val="9"/>
+    <w:rsid w:val="006C1A91"/>
+    <w:rPr>
+      <w:rFonts w:asciiTheme="majorHAnsi" w:eastAsiaTheme="majorEastAsia" w:hAnsiTheme="majorHAnsi" w:cstheme="majorBidi"/>
+      <w:b/>
+      <w:bCs/>
+      <w:i/>
+      <w:iCs/>
+      <w:color w:val="4F81BD" w:themeColor="accent1"/>
+      <w:lang w:eastAsia="nl-NL"/>
     </w:rPr>
   </w:style>
 </w:styles>
@@ -7106,7 +8965,7 @@
 </file>
 
 <file path=customXml/itemProps1.xml><?xml version="1.0" encoding="utf-8"?>
-<ds:datastoreItem xmlns:ds="http://schemas.openxmlformats.org/officeDocument/2006/customXml" ds:itemID="{D6EA45CB-ABD2-435D-A026-91FCE5796216}">
+<ds:datastoreItem xmlns:ds="http://schemas.openxmlformats.org/officeDocument/2006/customXml" ds:itemID="{B812432A-94F5-43B6-A3B2-31CCA7AF1F2B}">
   <ds:schemaRefs>
     <ds:schemaRef ds:uri="http://schemas.openxmlformats.org/officeDocument/2006/bibliography"/>
   </ds:schemaRefs>

</xml_diff>